<commit_message>
EDA for the Police area file
</commit_message>
<xml_diff>
--- a/EDA.docx
+++ b/EDA.docx
@@ -51,13 +51,13 @@
           <wp:inline distT="114300" distB="114300" distL="114300" distR="114300">
             <wp:extent cx="3297555" cy="725170"/>
             <wp:effectExtent l="0" t="0" r="0" b="0"/>
-            <wp:docPr id="3" name="image3.png"/>
+            <wp:docPr id="3" name="image2.png"/>
             <wp:cNvGraphicFramePr/>
             <a:graphic xmlns:a="http://schemas.openxmlformats.org/drawingml/2006/main">
               <a:graphicData uri="http://schemas.openxmlformats.org/drawingml/2006/picture">
                 <pic:pic xmlns:pic="http://schemas.openxmlformats.org/drawingml/2006/picture">
                   <pic:nvPicPr>
-                    <pic:cNvPr id="3" name="image3.png"/>
+                    <pic:cNvPr id="3" name="image2.png"/>
                     <pic:cNvPicPr preferRelativeResize="0"/>
                   </pic:nvPicPr>
                   <pic:blipFill>
@@ -188,7 +188,7 @@
           <w:szCs w:val="60"/>
           <w:rtl w:val="0"/>
         </w:rPr>
-        <w:t>Exploratory Data Analysis on the Automobile Data Set</w:t>
+        <w:t>Exploratory Data Analysis on the ************ Data Set</w:t>
       </w:r>
     </w:p>
     <w:p>
@@ -352,13 +352,13 @@
           <wp:inline distT="114300" distB="114300" distL="114300" distR="114300">
             <wp:extent cx="2152650" cy="578485"/>
             <wp:effectExtent l="0" t="0" r="0" b="0"/>
-            <wp:docPr id="1" name="image1.jpg"/>
+            <wp:docPr id="1" name="image4.jpg"/>
             <wp:cNvGraphicFramePr/>
             <a:graphic xmlns:a="http://schemas.openxmlformats.org/drawingml/2006/main">
               <a:graphicData uri="http://schemas.openxmlformats.org/drawingml/2006/picture">
                 <pic:pic xmlns:pic="http://schemas.openxmlformats.org/drawingml/2006/picture">
                   <pic:nvPicPr>
-                    <pic:cNvPr id="1" name="image1.jpg"/>
+                    <pic:cNvPr id="1" name="image4.jpg"/>
                     <pic:cNvPicPr preferRelativeResize="0"/>
                   </pic:nvPicPr>
                   <pic:blipFill>
@@ -590,6 +590,27 @@
         <w:spacing w:before="240" w:after="240" w:line="300" w:lineRule="auto"/>
         <w:jc w:val="both"/>
         <w:rPr>
+          <w:rFonts w:hint="default" w:ascii="Montserrat" w:hAnsi="Montserrat" w:eastAsia="Montserrat" w:cs="Montserrat"/>
+          <w:color w:val="666666"/>
+          <w:sz w:val="24"/>
+          <w:szCs w:val="24"/>
+          <w:rtl w:val="0"/>
+          <w:lang w:val="en-US"/>
+        </w:rPr>
+      </w:pPr>
+      <w:r>
+        <w:rPr>
+          <w:rFonts w:hint="default" w:ascii="Montserrat" w:hAnsi="Montserrat" w:eastAsia="Montserrat" w:cs="Montserrat"/>
+          <w:color w:val="666666"/>
+          <w:sz w:val="24"/>
+          <w:szCs w:val="24"/>
+          <w:rtl w:val="0"/>
+          <w:lang w:val="en-US"/>
+        </w:rPr>
+        <w:t xml:space="preserve">The data set at hand consists of 3 columns  namely </w:t>
+      </w:r>
+      <w:r>
+        <w:rPr>
           <w:rFonts w:hint="default" w:ascii="Montserrat" w:hAnsi="Montserrat" w:eastAsia="Montserrat"/>
           <w:color w:val="666666"/>
           <w:sz w:val="24"/>
@@ -597,128 +618,7 @@
           <w:rtl w:val="0"/>
           <w:lang w:val="en-US"/>
         </w:rPr>
-      </w:pPr>
-      <w:r>
-        <w:rPr>
-          <w:rFonts w:hint="default" w:ascii="Montserrat" w:hAnsi="Montserrat" w:eastAsia="Montserrat"/>
-          <w:color w:val="666666"/>
-          <w:sz w:val="24"/>
-          <w:szCs w:val="24"/>
-          <w:rtl w:val="0"/>
-          <w:lang w:val="en-US"/>
-        </w:rPr>
-        <w:t xml:space="preserve">This data set consists of three types of entities: </w:t>
-      </w:r>
-    </w:p>
-    <w:p>
-      <w:pPr>
-        <w:numPr>
-          <w:ilvl w:val="0"/>
-          <w:numId w:val="1"/>
-        </w:numPr>
-        <w:pBdr>
-          <w:top w:val="none" w:color="auto" w:sz="0" w:space="0"/>
-          <w:left w:val="none" w:color="auto" w:sz="0" w:space="0"/>
-          <w:bottom w:val="none" w:color="auto" w:sz="0" w:space="0"/>
-          <w:right w:val="none" w:color="auto" w:sz="0" w:space="0"/>
-          <w:between w:val="none" w:color="auto" w:sz="0" w:space="0"/>
-        </w:pBdr>
-        <w:shd w:val="clear" w:fill="auto"/>
-        <w:spacing w:before="240" w:after="240" w:line="300" w:lineRule="auto"/>
-        <w:jc w:val="both"/>
-        <w:rPr>
-          <w:rFonts w:hint="default" w:ascii="Montserrat" w:hAnsi="Montserrat" w:eastAsia="Montserrat"/>
-          <w:color w:val="666666"/>
-          <w:sz w:val="24"/>
-          <w:szCs w:val="24"/>
-          <w:rtl w:val="0"/>
-          <w:lang w:val="en-US"/>
-        </w:rPr>
-      </w:pPr>
-      <w:r>
-        <w:rPr>
-          <w:rFonts w:hint="default" w:ascii="Montserrat" w:hAnsi="Montserrat" w:eastAsia="Montserrat"/>
-          <w:color w:val="666666"/>
-          <w:sz w:val="24"/>
-          <w:szCs w:val="24"/>
-          <w:rtl w:val="0"/>
-          <w:lang w:val="en-US"/>
-        </w:rPr>
-        <w:t>Vehicle’s specification of an auto in terms of various characteristics</w:t>
-      </w:r>
-    </w:p>
-    <w:p>
-      <w:pPr>
-        <w:numPr>
-          <w:ilvl w:val="0"/>
-          <w:numId w:val="1"/>
-        </w:numPr>
-        <w:pBdr>
-          <w:top w:val="none" w:color="auto" w:sz="0" w:space="0"/>
-          <w:left w:val="none" w:color="auto" w:sz="0" w:space="0"/>
-          <w:bottom w:val="none" w:color="auto" w:sz="0" w:space="0"/>
-          <w:right w:val="none" w:color="auto" w:sz="0" w:space="0"/>
-          <w:between w:val="none" w:color="auto" w:sz="0" w:space="0"/>
-        </w:pBdr>
-        <w:shd w:val="clear" w:fill="auto"/>
-        <w:spacing w:before="240" w:after="240" w:line="300" w:lineRule="auto"/>
-        <w:jc w:val="both"/>
-        <w:rPr>
-          <w:rFonts w:hint="default" w:ascii="Montserrat" w:hAnsi="Montserrat" w:eastAsia="Montserrat" w:cs="Montserrat"/>
-          <w:color w:val="666666"/>
-          <w:sz w:val="24"/>
-          <w:szCs w:val="24"/>
-          <w:rtl w:val="0"/>
-          <w:lang w:val="en-US"/>
-        </w:rPr>
-      </w:pPr>
-      <w:r>
-        <w:rPr>
-          <w:rFonts w:hint="default" w:ascii="Montserrat" w:hAnsi="Montserrat" w:eastAsia="Montserrat"/>
-          <w:color w:val="666666"/>
-          <w:sz w:val="24"/>
-          <w:szCs w:val="24"/>
-          <w:rtl w:val="0"/>
-          <w:lang w:val="en-US"/>
-        </w:rPr>
-        <w:t xml:space="preserve">Vehicle’s assigned insurance risk rating, </w:t>
-      </w:r>
-    </w:p>
-    <w:p>
-      <w:pPr>
-        <w:numPr>
-          <w:ilvl w:val="0"/>
-          <w:numId w:val="1"/>
-        </w:numPr>
-        <w:pBdr>
-          <w:top w:val="none" w:color="auto" w:sz="0" w:space="0"/>
-          <w:left w:val="none" w:color="auto" w:sz="0" w:space="0"/>
-          <w:bottom w:val="none" w:color="auto" w:sz="0" w:space="0"/>
-          <w:right w:val="none" w:color="auto" w:sz="0" w:space="0"/>
-          <w:between w:val="none" w:color="auto" w:sz="0" w:space="0"/>
-        </w:pBdr>
-        <w:shd w:val="clear" w:fill="auto"/>
-        <w:spacing w:before="240" w:after="240" w:line="300" w:lineRule="auto"/>
-        <w:jc w:val="both"/>
-        <w:rPr>
-          <w:rFonts w:hint="default" w:ascii="Montserrat" w:hAnsi="Montserrat" w:eastAsia="Montserrat" w:cs="Montserrat"/>
-          <w:color w:val="666666"/>
-          <w:sz w:val="24"/>
-          <w:szCs w:val="24"/>
-          <w:rtl w:val="0"/>
-          <w:lang w:val="en-US"/>
-        </w:rPr>
-      </w:pPr>
-      <w:r>
-        <w:rPr>
-          <w:rFonts w:hint="default" w:ascii="Montserrat" w:hAnsi="Montserrat" w:eastAsia="Montserrat"/>
-          <w:color w:val="666666"/>
-          <w:sz w:val="24"/>
-          <w:szCs w:val="24"/>
-          <w:rtl w:val="0"/>
-          <w:lang w:val="en-US"/>
-        </w:rPr>
-        <w:t xml:space="preserve"> Vehicle’s normalized losses in use as compared to other cars.</w:t>
+        <w:t>small_area , police_precinct,  weight, and a handful of records. It is about the weight of people in small areas.</w:t>
       </w:r>
     </w:p>
     <w:p>
@@ -801,126 +701,102 @@
           <w:rtl w:val="0"/>
           <w:lang w:val="en-US"/>
         </w:rPr>
-        <w:t>-Cleaned the num-of-door column by removing the records which consist of invalid value ‘?’.</w:t>
-      </w:r>
-    </w:p>
-    <w:p>
-      <w:pPr>
-        <w:rPr>
-          <w:rFonts w:hint="default"/>
-          <w:rtl w:val="0"/>
-          <w:lang w:val="en-US"/>
-        </w:rPr>
-      </w:pPr>
-      <w:r>
-        <w:rPr>
-          <w:rFonts w:hint="default"/>
-          <w:rtl w:val="0"/>
-          <w:lang w:val="en-US"/>
-        </w:rPr>
-        <w:t>-Cleaned the bore column by finding the number of invalid values. And the output displayed that there were invalid valued in the data.</w:t>
-      </w:r>
-    </w:p>
-    <w:p>
-      <w:pPr>
-        <w:rPr>
-          <w:rFonts w:hint="default"/>
-          <w:rtl w:val="0"/>
-          <w:lang w:val="en-US"/>
-        </w:rPr>
-      </w:pPr>
-      <w:r>
-        <w:rPr>
-          <w:rFonts w:hint="default"/>
-          <w:rtl w:val="0"/>
-          <w:lang w:val="en-US"/>
-        </w:rPr>
-        <w:t>-Cleaning the horsepower column by going through the column itself and replaced it with a normalized mean where there were invalid values.</w:t>
-      </w:r>
-    </w:p>
-    <w:p>
-      <w:pPr>
-        <w:rPr>
-          <w:rFonts w:hint="default"/>
-          <w:rtl w:val="0"/>
-          <w:lang w:val="en-US"/>
-        </w:rPr>
-      </w:pPr>
-      <w:r>
-        <w:rPr>
-          <w:rFonts w:hint="default"/>
-          <w:rtl w:val="0"/>
-          <w:lang w:val="en-US"/>
-        </w:rPr>
-        <w:t>-Cleaned the peak rpm column by replacing it with a normalized mean where there were missing values.</w:t>
-      </w:r>
-    </w:p>
-    <w:p>
-      <w:pPr>
-        <w:rPr>
-          <w:rFonts w:hint="default"/>
-          <w:rtl w:val="0"/>
-          <w:lang w:val="en-US"/>
-        </w:rPr>
-      </w:pPr>
-      <w:r>
-        <w:rPr>
-          <w:rFonts w:hint="default"/>
-          <w:rtl w:val="0"/>
-          <w:lang w:val="en-US"/>
-        </w:rPr>
-        <w:t>-Cleaned the price column by replacing it with a normalized mean where there were invalid values.</w:t>
-      </w:r>
-    </w:p>
-    <w:p>
-      <w:pPr>
-        <w:rPr>
-          <w:rFonts w:hint="default"/>
-          <w:rtl w:val="0"/>
-          <w:lang w:val="en-US"/>
-        </w:rPr>
-      </w:pPr>
-      <w:r>
-        <w:rPr>
-          <w:rFonts w:hint="default"/>
-          <w:rtl w:val="0"/>
-          <w:lang w:val="en-US"/>
-        </w:rPr>
-        <w:t>-Cleaned the normalized losses column by replacing the invalid values with a normalized mean.</w:t>
-      </w:r>
-    </w:p>
-    <w:p>
-      <w:pPr>
-        <w:rPr>
-          <w:rFonts w:hint="default"/>
-          <w:rtl w:val="0"/>
-          <w:lang w:val="en-US"/>
-        </w:rPr>
-      </w:pPr>
-      <w:r>
-        <w:rPr>
-          <w:rFonts w:hint="default"/>
-          <w:rtl w:val="0"/>
-          <w:lang w:val="en-US"/>
-        </w:rPr>
-        <w:t>-Cleaned the stroke column by replacing the non-numeric values to null and convert the datatype.</w:t>
-      </w:r>
-    </w:p>
-    <w:p>
-      <w:pPr>
-        <w:rPr>
-          <w:rFonts w:hint="default"/>
-          <w:rtl w:val="0"/>
-          <w:lang w:val="en-US"/>
-        </w:rPr>
-      </w:pPr>
-      <w:r>
-        <w:rPr>
-          <w:rFonts w:hint="default"/>
-          <w:rtl w:val="0"/>
-          <w:lang w:val="en-US"/>
-        </w:rPr>
-        <w:t>-Cleaned the data and checked for unnecessary columns and dropped them.</w:t>
+        <w:t>-Renamed the ‘Small Location’ and printed out the description of the data set  and it displayed the changes a success.</w:t>
+      </w:r>
+    </w:p>
+    <w:p>
+      <w:pPr>
+        <w:rPr>
+          <w:rFonts w:hint="default"/>
+          <w:rtl w:val="0"/>
+          <w:lang w:val="en-US"/>
+        </w:rPr>
+      </w:pPr>
+      <w:r>
+        <w:rPr>
+          <w:rFonts w:hint="default"/>
+          <w:rtl w:val="0"/>
+          <w:lang w:val="en-US"/>
+        </w:rPr>
+        <w:t>-Printed out the summary of static of the data set and it displayed the count, mean, std, min, 25%, 50%, 75% and max of the ‘Small Location’ and the weight as listed on the static table.</w:t>
+      </w:r>
+    </w:p>
+    <w:p>
+      <w:pPr>
+        <w:rPr>
+          <w:rFonts w:hint="default"/>
+          <w:rtl w:val="0"/>
+          <w:lang w:val="en-US"/>
+        </w:rPr>
+      </w:pPr>
+      <w:r>
+        <w:rPr>
+          <w:rFonts w:hint="default"/>
+          <w:rtl w:val="0"/>
+          <w:lang w:val="en-US"/>
+        </w:rPr>
+        <w:t>-Calculated the skewness and kurtosis of the ‘Small Location’ feature and discovered that the skewness is 0,783857 and the Kurtosis is -1,163613.</w:t>
+      </w:r>
+    </w:p>
+    <w:p>
+      <w:pPr>
+        <w:rPr>
+          <w:rFonts w:hint="default"/>
+          <w:rtl w:val="0"/>
+          <w:lang w:val="en-US"/>
+        </w:rPr>
+      </w:pPr>
+      <w:r>
+        <w:rPr>
+          <w:rFonts w:hint="default"/>
+          <w:rtl w:val="0"/>
+          <w:lang w:val="en-US"/>
+        </w:rPr>
+        <w:t>-Replaced all the categorical variables with actual values which is the ‘Police Precinct’.</w:t>
+      </w:r>
+    </w:p>
+    <w:p>
+      <w:pPr>
+        <w:rPr>
+          <w:rFonts w:hint="default"/>
+          <w:rtl w:val="0"/>
+          <w:lang w:val="en-US"/>
+        </w:rPr>
+      </w:pPr>
+      <w:r>
+        <w:rPr>
+          <w:rFonts w:hint="default"/>
+          <w:rtl w:val="0"/>
+          <w:lang w:val="en-US"/>
+        </w:rPr>
+        <w:t>-Got the dummies for the ‘Small Location’ in the data set.</w:t>
+      </w:r>
+    </w:p>
+    <w:p>
+      <w:pPr>
+        <w:rPr>
+          <w:rFonts w:hint="default" w:ascii="Montserrat" w:hAnsi="Montserrat" w:eastAsia="Montserrat" w:cs="Montserrat"/>
+          <w:b/>
+          <w:color w:val="C19A4F"/>
+          <w:sz w:val="24"/>
+          <w:szCs w:val="24"/>
+          <w:lang w:val="en-US"/>
+        </w:rPr>
+      </w:pPr>
+    </w:p>
+    <w:p>
+      <w:pPr>
+        <w:pStyle w:val="11"/>
+        <w:spacing w:line="300" w:lineRule="auto"/>
+        <w:jc w:val="both"/>
+      </w:pPr>
+      <w:bookmarkStart w:id="0" w:name="_2or0vwtns7xz" w:colFirst="0" w:colLast="0"/>
+      <w:bookmarkEnd w:id="0"/>
+      <w:r>
+        <w:rPr>
+          <w:rtl w:val="0"/>
+        </w:rPr>
+        <w:t>MISSING DATA</w:t>
       </w:r>
     </w:p>
     <w:p>
@@ -940,40 +816,11 @@
         <w:ind w:left="0" w:right="0" w:firstLine="0"/>
         <w:jc w:val="both"/>
         <w:rPr>
-          <w:rFonts w:hint="default" w:ascii="Arial" w:hAnsi="Arial" w:eastAsia="Montserrat" w:cs="Arial"/>
-          <w:b w:val="0"/>
-          <w:bCs/>
-          <w:color w:val="000000" w:themeColor="text1"/>
+          <w:rFonts w:ascii="Cabin" w:hAnsi="Cabin" w:eastAsia="Cabin" w:cs="Cabin"/>
           <w:sz w:val="24"/>
           <w:szCs w:val="24"/>
-          <w:lang w:val="en-US"/>
-          <w14:textFill>
-            <w14:solidFill>
-              <w14:schemeClr w14:val="tx1"/>
-            </w14:solidFill>
-          </w14:textFill>
-        </w:rPr>
-      </w:pPr>
-    </w:p>
-    <w:p>
-      <w:pPr>
-        <w:pStyle w:val="13"/>
-        <w:spacing w:line="300" w:lineRule="auto"/>
-        <w:jc w:val="both"/>
-        <w:rPr>
-          <w:rFonts w:ascii="Cabin" w:hAnsi="Cabin" w:eastAsia="Cabin" w:cs="Cabin"/>
-          <w:sz w:val="24"/>
-          <w:szCs w:val="24"/>
-        </w:rPr>
-      </w:pPr>
-      <w:bookmarkStart w:id="0" w:name="_2or0vwtns7xz" w:colFirst="0" w:colLast="0"/>
-      <w:bookmarkEnd w:id="0"/>
-      <w:r>
-        <w:rPr>
-          <w:rtl w:val="0"/>
-        </w:rPr>
-        <w:t>MISSING DATA</w:t>
-      </w:r>
+        </w:rPr>
+      </w:pPr>
     </w:p>
     <w:p>
       <w:pPr>
@@ -1002,176 +849,15 @@
           <w:rtl w:val="0"/>
           <w:lang w:val="en-US"/>
         </w:rPr>
-        <w:t>-Calculated the total number of missing values and it was displayed that there were 8 missing values.</w:t>
-      </w:r>
-    </w:p>
-    <w:p>
-      <w:pPr>
-        <w:rPr>
-          <w:rFonts w:hint="default"/>
-          <w:rtl w:val="0"/>
-          <w:lang w:val="en-US"/>
-        </w:rPr>
-      </w:pPr>
-      <w:r>
-        <w:rPr>
-          <w:rFonts w:hint="default"/>
-          <w:rtl w:val="0"/>
-          <w:lang w:val="en-US"/>
-        </w:rPr>
-        <w:t>-Checked for the values that are missing in the num-of-doors column ‘?’ and replaced them with a ‘0’.</w:t>
-      </w:r>
-    </w:p>
-    <w:p>
-      <w:pPr>
-        <w:rPr>
-          <w:rFonts w:hint="default"/>
-          <w:rtl w:val="0"/>
-          <w:lang w:val="en-US"/>
-        </w:rPr>
-      </w:pPr>
-      <w:r>
-        <w:rPr>
-          <w:rFonts w:hint="default"/>
-          <w:rtl w:val="0"/>
-          <w:lang w:val="en-US"/>
-        </w:rPr>
-        <w:t>-Calculated the sum of fields that contained replacements and it was displayed that the stroke column contained 4 and the bore column contained 4 too.</w:t>
-      </w:r>
-    </w:p>
-    <w:p>
-      <w:pPr>
-        <w:rPr>
-          <w:rFonts w:hint="default"/>
-          <w:rtl w:val="0"/>
-          <w:lang w:val="en-US"/>
-        </w:rPr>
-      </w:pPr>
-      <w:r>
-        <w:rPr>
-          <w:rFonts w:hint="default"/>
-          <w:rtl w:val="0"/>
-          <w:lang w:val="en-US"/>
-        </w:rPr>
-        <w:t>-Looked for the number of records having ‘?’ value for normalized losses and the output was 0.</w:t>
-      </w:r>
-    </w:p>
-    <w:p>
-      <w:pPr>
-        <w:rPr>
-          <w:rFonts w:hint="default"/>
-          <w:rtl w:val="0"/>
-          <w:lang w:val="en-US"/>
-        </w:rPr>
-      </w:pPr>
-      <w:r>
-        <w:rPr>
-          <w:rFonts w:hint="default"/>
-          <w:rtl w:val="0"/>
-          <w:lang w:val="en-US"/>
-        </w:rPr>
-        <w:t>-Dropped all the columns that contained missing values.</w:t>
-      </w:r>
-    </w:p>
-    <w:p>
-      <w:pPr>
-        <w:rPr>
-          <w:rFonts w:hint="default"/>
-          <w:rtl w:val="0"/>
-          <w:lang w:val="en-US"/>
-        </w:rPr>
-      </w:pPr>
-      <w:r>
-        <w:rPr>
-          <w:rFonts w:hint="default"/>
-          <w:rtl w:val="0"/>
-          <w:lang w:val="en-US"/>
-        </w:rPr>
-        <w:t>-Replaced the ‘?’ record and called the function to find empty columns.</w:t>
-      </w:r>
-    </w:p>
-    <w:p>
-      <w:pPr>
-        <w:rPr>
-          <w:rFonts w:hint="default"/>
-          <w:rtl w:val="0"/>
-          <w:lang w:val="en-US"/>
-        </w:rPr>
-      </w:pPr>
-      <w:r>
-        <w:rPr>
-          <w:rFonts w:hint="default"/>
-          <w:rtl w:val="0"/>
-          <w:lang w:val="en-US"/>
-        </w:rPr>
-        <w:t>-Replaced the non-numeric value to null.</w:t>
-      </w:r>
-    </w:p>
-    <w:p>
-      <w:pPr>
-        <w:rPr>
-          <w:rFonts w:hint="default"/>
-          <w:rtl w:val="0"/>
-          <w:lang w:val="en-US"/>
-        </w:rPr>
-      </w:pPr>
-      <w:r>
-        <w:rPr>
-          <w:rFonts w:hint="default"/>
-          <w:rtl w:val="0"/>
-          <w:lang w:val="en-US"/>
-        </w:rPr>
-        <w:t>-Replaced the ‘?’ record with numeric values.</w:t>
-      </w:r>
-    </w:p>
-    <w:p>
-      <w:pPr>
-        <w:rPr>
-          <w:rFonts w:hint="default"/>
-          <w:rtl w:val="0"/>
-          <w:lang w:val="en-US"/>
-        </w:rPr>
-      </w:pPr>
-      <w:r>
-        <w:rPr>
-          <w:rFonts w:hint="default"/>
-          <w:rtl w:val="0"/>
-          <w:lang w:val="en-US"/>
-        </w:rPr>
-        <w:t>-Called all valued which were not numeric and the output summed up to 227 of non-numeric values.</w:t>
-      </w:r>
-    </w:p>
-    <w:p>
-      <w:pPr>
-        <w:rPr>
-          <w:rFonts w:hint="default"/>
-          <w:rtl w:val="0"/>
-          <w:lang w:val="en-US"/>
-        </w:rPr>
-      </w:pPr>
-      <w:r>
-        <w:rPr>
-          <w:rFonts w:hint="default"/>
-          <w:rtl w:val="0"/>
-          <w:lang w:val="en-US"/>
-        </w:rPr>
-        <w:t>-I then set the missing values to mean of price and converted the datatype to integers</w:t>
-      </w:r>
-    </w:p>
-    <w:p>
-      <w:pPr>
-        <w:pStyle w:val="13"/>
-        <w:spacing w:line="300" w:lineRule="auto"/>
-        <w:jc w:val="both"/>
-      </w:pPr>
-      <w:bookmarkStart w:id="1" w:name="_jjzqb3ldr5qi" w:colFirst="0" w:colLast="0"/>
-      <w:bookmarkEnd w:id="1"/>
-      <w:r>
-        <w:rPr>
-          <w:rtl w:val="0"/>
-        </w:rPr>
-        <w:t>DATA STORIES AND VISUALIZATIONS</w:t>
-      </w:r>
+        <w:t>When I was in a process of cleaning my data set I used the built-in function to find the missing data of the data set that we are working on , and then after that called it to display ‘True’ if there is missing data and ‘False’ if there is no missing data. The results output that there was no ‘True’, meaning that the data set doesn’t consist of any missing data. I then used the isnull() built-in function and the sum() built in function which will collaborate and output the total number of data missing in the data set, just to be sure that there is no missing data for sure.</w:t>
+      </w:r>
+    </w:p>
+    <w:p>
+      <w:pPr>
+        <w:rPr>
+          <w:rtl w:val="0"/>
+        </w:rPr>
+      </w:pPr>
     </w:p>
     <w:p>
       <w:pPr>
@@ -1198,6 +884,24 @@
     </w:p>
     <w:p>
       <w:pPr>
+        <w:pStyle w:val="11"/>
+        <w:spacing w:line="300" w:lineRule="auto"/>
+        <w:jc w:val="both"/>
+      </w:pPr>
+      <w:bookmarkStart w:id="1" w:name="_jjzqb3ldr5qi" w:colFirst="0" w:colLast="0"/>
+      <w:bookmarkEnd w:id="1"/>
+      <w:r>
+        <w:rPr>
+          <w:rtl w:val="0"/>
+        </w:rPr>
+        <w:t>DATA STORIES AND VISUALIZATIONS</w:t>
+      </w:r>
+    </w:p>
+    <w:p>
+      <w:pPr>
+        <w:keepNext w:val="0"/>
+        <w:keepLines w:val="0"/>
+        <w:widowControl/>
         <w:pBdr>
           <w:top w:val="none" w:color="auto" w:sz="0" w:space="0"/>
           <w:left w:val="none" w:color="auto" w:sz="0" w:space="0"/>
@@ -1206,10 +910,22 @@
           <w:between w:val="none" w:color="auto" w:sz="0" w:space="0"/>
         </w:pBdr>
         <w:shd w:val="clear" w:fill="auto"/>
-        <w:spacing w:before="240" w:after="240" w:line="300" w:lineRule="auto"/>
+        <w:spacing w:before="0" w:after="0" w:line="300" w:lineRule="auto"/>
+        <w:ind w:left="0" w:right="0" w:firstLine="0"/>
         <w:jc w:val="both"/>
         <w:rPr>
-          <w:rtl w:val="0"/>
+          <w:rFonts w:ascii="Cabin" w:hAnsi="Cabin" w:eastAsia="Cabin" w:cs="Cabin"/>
+          <w:sz w:val="24"/>
+          <w:szCs w:val="24"/>
+        </w:rPr>
+      </w:pPr>
+    </w:p>
+    <w:p>
+      <w:pPr>
+        <w:rPr>
+          <w:rFonts w:hint="default"/>
+          <w:rtl w:val="0"/>
+          <w:lang w:val="en-US"/>
         </w:rPr>
       </w:pPr>
       <w:r>
@@ -1218,32 +934,19 @@
         </w:rPr>
         <w:t># THIS IS THE BULK OF THIS PROJECT. EXTRACT STORIES AND ASSUMPTIONS BASED ON VISUALIZATIONS OF THE DATA</w:t>
       </w:r>
-    </w:p>
-    <w:p>
-      <w:pPr>
-        <w:pBdr>
-          <w:top w:val="none" w:color="auto" w:sz="0" w:space="0"/>
-          <w:left w:val="none" w:color="auto" w:sz="0" w:space="0"/>
-          <w:bottom w:val="none" w:color="auto" w:sz="0" w:space="0"/>
-          <w:right w:val="none" w:color="auto" w:sz="0" w:space="0"/>
-          <w:between w:val="none" w:color="auto" w:sz="0" w:space="0"/>
-        </w:pBdr>
-        <w:shd w:val="clear" w:fill="auto"/>
-        <w:spacing w:before="240" w:after="240" w:line="300" w:lineRule="auto"/>
-        <w:jc w:val="both"/>
-        <w:rPr>
-          <w:rFonts w:hint="default"/>
-          <w:rtl w:val="0"/>
-          <w:lang w:val="en-US"/>
-        </w:rPr>
-      </w:pPr>
-      <w:r>
-        <w:rPr>
-          <w:rFonts w:hint="default"/>
-          <w:rtl w:val="0"/>
-          <w:lang w:val="en-US"/>
-        </w:rPr>
-        <w:t xml:space="preserve">First: Plotted a scatter plot based on the number of doors of the cars and the </w:t>
+      <w:r>
+        <w:rPr>
+          <w:rtl w:val="0"/>
+        </w:rPr>
+        <w:br w:type="textWrapping"/>
+      </w:r>
+      <w:r>
+        <w:rPr>
+          <w:rFonts w:hint="default"/>
+          <w:rtl w:val="0"/>
+          <w:lang w:val="en-US"/>
+        </w:rPr>
+        <w:t xml:space="preserve">First: Plotted a bar graph to visualize the outcome of the weight in small areas </w:t>
       </w:r>
       <w:r>
         <w:rPr>
@@ -1259,8 +962,17 @@
           <w:rtl w:val="0"/>
           <w:lang w:val="en-US"/>
         </w:rPr>
-        <w:t xml:space="preserve">prices of the vehicles, in order to determine the relationship between the </w:t>
-      </w:r>
+        <w:t>of the graph and founded that the most frequent weight is between 8.0 to 10.</w:t>
+      </w:r>
+    </w:p>
+    <w:p>
+      <w:pPr>
+        <w:rPr>
+          <w:rFonts w:hint="default"/>
+          <w:rtl w:val="0"/>
+          <w:lang w:val="en-US"/>
+        </w:rPr>
+      </w:pPr>
       <w:r>
         <w:rPr>
           <w:rFonts w:hint="default"/>
@@ -1275,48 +987,11 @@
           <w:rtl w:val="0"/>
           <w:lang w:val="en-US"/>
         </w:rPr>
-        <w:t xml:space="preserve">two.and it has been determined that the two door has the most highest </w:t>
-      </w:r>
-      <w:r>
-        <w:rPr>
-          <w:rFonts w:hint="default"/>
-          <w:rtl w:val="0"/>
-          <w:lang w:val="en-US"/>
-        </w:rPr>
-        <w:tab/>
-        <w:t xml:space="preserve">prices and the two door together with the four door have no relationship </w:t>
-      </w:r>
-      <w:r>
-        <w:rPr>
-          <w:rFonts w:hint="default"/>
-          <w:rtl w:val="0"/>
-          <w:lang w:val="en-US"/>
-        </w:rPr>
-        <w:tab/>
-      </w:r>
-      <w:bookmarkStart w:id="2" w:name="_GoBack"/>
-      <w:bookmarkEnd w:id="2"/>
-      <w:r>
-        <w:rPr>
-          <w:rFonts w:hint="default"/>
-          <w:rtl w:val="0"/>
-          <w:lang w:val="en-US"/>
-        </w:rPr>
-        <w:t>between each other.</w:t>
-      </w:r>
-    </w:p>
-    <w:p>
-      <w:pPr>
-        <w:pBdr>
-          <w:top w:val="none" w:color="auto" w:sz="0" w:space="0"/>
-          <w:left w:val="none" w:color="auto" w:sz="0" w:space="0"/>
-          <w:bottom w:val="none" w:color="auto" w:sz="0" w:space="0"/>
-          <w:right w:val="none" w:color="auto" w:sz="0" w:space="0"/>
-          <w:between w:val="none" w:color="auto" w:sz="0" w:space="0"/>
-        </w:pBdr>
-        <w:shd w:val="clear" w:fill="auto"/>
-        <w:spacing w:before="240" w:after="240" w:line="300" w:lineRule="auto"/>
-        <w:jc w:val="both"/>
+        <w:t>Telling us that most police precinct weigh between 8.0 to 10.</w:t>
+      </w:r>
+    </w:p>
+    <w:p>
+      <w:pPr>
         <w:rPr>
           <w:rFonts w:hint="default"/>
           <w:rtl w:val="0"/>
@@ -1326,8 +1001,8 @@
       <w:r>
         <w:drawing>
           <wp:inline distT="0" distB="0" distL="114300" distR="114300">
-            <wp:extent cx="5728335" cy="3564255"/>
-            <wp:effectExtent l="0" t="0" r="12065" b="4445"/>
+            <wp:extent cx="3971925" cy="2695575"/>
+            <wp:effectExtent l="0" t="0" r="3175" b="9525"/>
             <wp:docPr id="5" name="Picture 1"/>
             <wp:cNvGraphicFramePr>
               <a:graphicFrameLocks xmlns:a="http://schemas.openxmlformats.org/drawingml/2006/main" noChangeAspect="1"/>
@@ -1350,7 +1025,7 @@
                   <pic:spPr>
                     <a:xfrm>
                       <a:off x="0" y="0"/>
-                      <a:ext cx="5728335" cy="3564255"/>
+                      <a:ext cx="3971925" cy="2695575"/>
                     </a:xfrm>
                     <a:prstGeom prst="rect">
                       <a:avLst/>
@@ -1369,29 +1044,28 @@
     </w:p>
     <w:p>
       <w:pPr>
-        <w:pBdr>
-          <w:top w:val="none" w:color="auto" w:sz="0" w:space="0"/>
-          <w:left w:val="none" w:color="auto" w:sz="0" w:space="0"/>
-          <w:bottom w:val="none" w:color="auto" w:sz="0" w:space="0"/>
-          <w:right w:val="none" w:color="auto" w:sz="0" w:space="0"/>
-          <w:between w:val="none" w:color="auto" w:sz="0" w:space="0"/>
-        </w:pBdr>
-        <w:shd w:val="clear" w:fill="auto"/>
-        <w:spacing w:before="240" w:after="240" w:line="300" w:lineRule="auto"/>
-        <w:jc w:val="both"/>
-        <w:rPr>
-          <w:rFonts w:hint="default"/>
-          <w:rtl w:val="0"/>
-          <w:lang w:val="en-US"/>
-        </w:rPr>
-      </w:pPr>
-      <w:r>
-        <w:rPr>
-          <w:rFonts w:hint="default"/>
-          <w:rtl w:val="0"/>
-          <w:lang w:val="en-US"/>
-        </w:rPr>
-        <w:t xml:space="preserve">Second: Plotted a bar graph for the frequency of vehicles by aspiration. It was </w:t>
+        <w:rPr>
+          <w:rFonts w:hint="default"/>
+          <w:rtl w:val="0"/>
+          <w:lang w:val="en-US"/>
+        </w:rPr>
+      </w:pPr>
+    </w:p>
+    <w:p>
+      <w:pPr>
+        <w:rPr>
+          <w:rFonts w:hint="default"/>
+          <w:rtl w:val="0"/>
+          <w:lang w:val="en-US"/>
+        </w:rPr>
+      </w:pPr>
+      <w:r>
+        <w:rPr>
+          <w:rFonts w:hint="default"/>
+          <w:rtl w:val="0"/>
+          <w:lang w:val="en-US"/>
+        </w:rPr>
+        <w:t xml:space="preserve">Second: Plotted a Pie chart to view which areas are involved more and came to </w:t>
       </w:r>
       <w:r>
         <w:rPr>
@@ -1407,7 +1081,7 @@
           <w:rtl w:val="0"/>
           <w:lang w:val="en-US"/>
         </w:rPr>
-        <w:t xml:space="preserve">then determined by the visualization that there were higher amount of </w:t>
+        <w:t xml:space="preserve">conclusion of that a small area called ‘Motherland’ is more frequent in </w:t>
       </w:r>
       <w:r>
         <w:rPr>
@@ -1423,21 +1097,43 @@
           <w:rtl w:val="0"/>
           <w:lang w:val="en-US"/>
         </w:rPr>
-        <w:t>vehicles using the std aspiration than the turbo aspiration.</w:t>
-      </w:r>
-    </w:p>
-    <w:p>
-      <w:pPr>
-        <w:pBdr>
-          <w:top w:val="none" w:color="auto" w:sz="0" w:space="0"/>
-          <w:left w:val="none" w:color="auto" w:sz="0" w:space="0"/>
-          <w:bottom w:val="none" w:color="auto" w:sz="0" w:space="0"/>
-          <w:right w:val="none" w:color="auto" w:sz="0" w:space="0"/>
-          <w:between w:val="none" w:color="auto" w:sz="0" w:space="0"/>
-        </w:pBdr>
-        <w:shd w:val="clear" w:fill="auto"/>
-        <w:spacing w:before="240" w:after="240" w:line="300" w:lineRule="auto"/>
-        <w:jc w:val="both"/>
+        <w:t xml:space="preserve">this </w:t>
+      </w:r>
+      <w:r>
+        <w:rPr>
+          <w:rFonts w:hint="default"/>
+          <w:rtl w:val="0"/>
+          <w:lang w:val="en-US"/>
+        </w:rPr>
+        <w:tab/>
+      </w:r>
+      <w:r>
+        <w:rPr>
+          <w:rFonts w:hint="default"/>
+          <w:rtl w:val="0"/>
+          <w:lang w:val="en-US"/>
+        </w:rPr>
+        <w:t xml:space="preserve">survey and most of the police precinct weight is from the area </w:t>
+      </w:r>
+      <w:r>
+        <w:rPr>
+          <w:rFonts w:hint="default"/>
+          <w:rtl w:val="0"/>
+          <w:lang w:val="en-US"/>
+        </w:rPr>
+        <w:tab/>
+      </w:r>
+      <w:r>
+        <w:rPr>
+          <w:rFonts w:hint="default"/>
+          <w:rtl w:val="0"/>
+          <w:lang w:val="en-US"/>
+        </w:rPr>
+        <w:t>‘Motherland’ therefor this area has the highest impact on the results.</w:t>
+      </w:r>
+    </w:p>
+    <w:p>
+      <w:pPr>
         <w:rPr>
           <w:rFonts w:hint="default"/>
           <w:rtl w:val="0"/>
@@ -1447,8 +1143,130 @@
       <w:r>
         <w:drawing>
           <wp:inline distT="0" distB="0" distL="114300" distR="114300">
-            <wp:extent cx="5730875" cy="2964180"/>
-            <wp:effectExtent l="0" t="0" r="9525" b="7620"/>
+            <wp:extent cx="5076825" cy="3933825"/>
+            <wp:effectExtent l="0" t="0" r="3175" b="3175"/>
+            <wp:docPr id="6" name="Picture 2"/>
+            <wp:cNvGraphicFramePr>
+              <a:graphicFrameLocks xmlns:a="http://schemas.openxmlformats.org/drawingml/2006/main" noChangeAspect="1"/>
+            </wp:cNvGraphicFramePr>
+            <a:graphic xmlns:a="http://schemas.openxmlformats.org/drawingml/2006/main">
+              <a:graphicData uri="http://schemas.openxmlformats.org/drawingml/2006/picture">
+                <pic:pic xmlns:pic="http://schemas.openxmlformats.org/drawingml/2006/picture">
+                  <pic:nvPicPr>
+                    <pic:cNvPr id="6" name="Picture 2"/>
+                    <pic:cNvPicPr>
+                      <a:picLocks noChangeAspect="1"/>
+                    </pic:cNvPicPr>
+                  </pic:nvPicPr>
+                  <pic:blipFill>
+                    <a:blip r:embed="rId13"/>
+                    <a:stretch>
+                      <a:fillRect/>
+                    </a:stretch>
+                  </pic:blipFill>
+                  <pic:spPr>
+                    <a:xfrm>
+                      <a:off x="0" y="0"/>
+                      <a:ext cx="5076825" cy="3933825"/>
+                    </a:xfrm>
+                    <a:prstGeom prst="rect">
+                      <a:avLst/>
+                    </a:prstGeom>
+                    <a:noFill/>
+                    <a:ln>
+                      <a:noFill/>
+                    </a:ln>
+                  </pic:spPr>
+                </pic:pic>
+              </a:graphicData>
+            </a:graphic>
+          </wp:inline>
+        </w:drawing>
+      </w:r>
+    </w:p>
+    <w:p>
+      <w:pPr>
+        <w:rPr>
+          <w:rFonts w:hint="default"/>
+          <w:rtl w:val="0"/>
+          <w:lang w:val="en-US"/>
+        </w:rPr>
+      </w:pPr>
+      <w:r>
+        <w:rPr>
+          <w:rFonts w:hint="default"/>
+          <w:rtl w:val="0"/>
+          <w:lang w:val="en-US"/>
+        </w:rPr>
+        <w:t xml:space="preserve"> </w:t>
+      </w:r>
+    </w:p>
+    <w:p>
+      <w:pPr>
+        <w:rPr>
+          <w:rFonts w:hint="default"/>
+          <w:b/>
+          <w:bCs/>
+          <w:rtl w:val="0"/>
+          <w:lang w:val="en-US"/>
+        </w:rPr>
+      </w:pPr>
+    </w:p>
+    <w:p>
+      <w:pPr>
+        <w:rPr>
+          <w:rFonts w:hint="default"/>
+          <w:rtl w:val="0"/>
+          <w:lang w:val="en-US"/>
+        </w:rPr>
+      </w:pPr>
+    </w:p>
+    <w:p>
+      <w:pPr>
+        <w:rPr>
+          <w:rFonts w:hint="default"/>
+          <w:rtl w:val="0"/>
+          <w:lang w:val="en-US"/>
+        </w:rPr>
+      </w:pPr>
+      <w:r>
+        <w:rPr>
+          <w:rFonts w:hint="default"/>
+          <w:rtl w:val="0"/>
+          <w:lang w:val="en-US"/>
+        </w:rPr>
+        <w:t xml:space="preserve">Third: Plotted the pair-plot to display the data set and the relationships at </w:t>
+      </w:r>
+      <w:r>
+        <w:rPr>
+          <w:rFonts w:hint="default"/>
+          <w:rtl w:val="0"/>
+          <w:lang w:val="en-US"/>
+        </w:rPr>
+        <w:tab/>
+      </w:r>
+      <w:r>
+        <w:rPr>
+          <w:rFonts w:hint="default"/>
+          <w:rtl w:val="0"/>
+          <w:lang w:val="en-US"/>
+        </w:rPr>
+        <w:t>action.</w:t>
+      </w:r>
+    </w:p>
+    <w:p>
+      <w:pPr>
+        <w:rPr>
+          <w:rFonts w:hint="default"/>
+          <w:rtl w:val="0"/>
+          <w:lang w:val="en-US"/>
+        </w:rPr>
+      </w:pPr>
+      <w:r>
+        <w:drawing>
+          <wp:inline distT="0" distB="0" distL="114300" distR="114300">
+            <wp:extent cx="4829175" cy="4152900"/>
+            <wp:effectExtent l="0" t="0" r="9525" b="0"/>
             <wp:docPr id="8" name="Picture 4"/>
             <wp:cNvGraphicFramePr>
               <a:graphicFrameLocks xmlns:a="http://schemas.openxmlformats.org/drawingml/2006/main" noChangeAspect="1"/>
@@ -1463,7 +1281,7 @@
                     </pic:cNvPicPr>
                   </pic:nvPicPr>
                   <pic:blipFill>
-                    <a:blip r:embed="rId13"/>
+                    <a:blip r:embed="rId14"/>
                     <a:stretch>
                       <a:fillRect/>
                     </a:stretch>
@@ -1471,7 +1289,7 @@
                   <pic:spPr>
                     <a:xfrm>
                       <a:off x="0" y="0"/>
-                      <a:ext cx="5730875" cy="2964180"/>
+                      <a:ext cx="4829175" cy="4152900"/>
                     </a:xfrm>
                     <a:prstGeom prst="rect">
                       <a:avLst/>
@@ -1490,29 +1308,19 @@
     </w:p>
     <w:p>
       <w:pPr>
-        <w:pBdr>
-          <w:top w:val="none" w:color="auto" w:sz="0" w:space="0"/>
-          <w:left w:val="none" w:color="auto" w:sz="0" w:space="0"/>
-          <w:bottom w:val="none" w:color="auto" w:sz="0" w:space="0"/>
-          <w:right w:val="none" w:color="auto" w:sz="0" w:space="0"/>
-          <w:between w:val="none" w:color="auto" w:sz="0" w:space="0"/>
-        </w:pBdr>
-        <w:shd w:val="clear" w:fill="auto"/>
-        <w:spacing w:before="240" w:after="240" w:line="300" w:lineRule="auto"/>
-        <w:jc w:val="both"/>
-        <w:rPr>
-          <w:rFonts w:hint="default"/>
-          <w:rtl w:val="0"/>
-          <w:lang w:val="en-US"/>
-        </w:rPr>
-      </w:pPr>
-      <w:r>
-        <w:rPr>
-          <w:rFonts w:hint="default"/>
-          <w:rtl w:val="0"/>
-          <w:lang w:val="en-US"/>
-        </w:rPr>
-        <w:t xml:space="preserve">Third: Plotted a bar graph for the drive wheels of the vehicles and it then was </w:t>
+        <w:rPr>
+          <w:rFonts w:hint="default"/>
+          <w:rtl w:val="0"/>
+          <w:lang w:val="en-US"/>
+        </w:rPr>
+      </w:pPr>
+      <w:r>
+        <w:rPr>
+          <w:rFonts w:hint="default"/>
+          <w:rtl w:val="0"/>
+          <w:lang w:val="en-US"/>
+        </w:rPr>
+        <w:t xml:space="preserve">Fourth: Plotted the Face-grid for the data, coloured it and added a legend to it </w:t>
       </w:r>
       <w:r>
         <w:rPr>
@@ -1521,14 +1329,7 @@
           <w:lang w:val="en-US"/>
         </w:rPr>
         <w:tab/>
-      </w:r>
-      <w:r>
-        <w:rPr>
-          <w:rFonts w:hint="default"/>
-          <w:rtl w:val="0"/>
-          <w:lang w:val="en-US"/>
-        </w:rPr>
-        <w:t xml:space="preserve">determined by the visualization that the fwd wheel was used by most </w:t>
+        <w:t xml:space="preserve">so </w:t>
       </w:r>
       <w:r>
         <w:rPr>
@@ -1544,37 +1345,11 @@
           <w:rtl w:val="0"/>
           <w:lang w:val="en-US"/>
         </w:rPr>
-        <w:t xml:space="preserve">vehicles than the other type of wheels, followed by the rwd wheel type and </w:t>
-      </w:r>
-      <w:r>
-        <w:rPr>
-          <w:rFonts w:hint="default"/>
-          <w:rtl w:val="0"/>
-          <w:lang w:val="en-US"/>
-        </w:rPr>
-        <w:tab/>
-      </w:r>
-      <w:r>
-        <w:rPr>
-          <w:rFonts w:hint="default"/>
-          <w:rtl w:val="0"/>
-          <w:lang w:val="en-US"/>
-        </w:rPr>
-        <w:t>then the 4wd wheel type that had a used by a least amount of vehicles.</w:t>
-      </w:r>
-    </w:p>
-    <w:p>
-      <w:pPr>
-        <w:pBdr>
-          <w:top w:val="none" w:color="auto" w:sz="0" w:space="0"/>
-          <w:left w:val="none" w:color="auto" w:sz="0" w:space="0"/>
-          <w:bottom w:val="none" w:color="auto" w:sz="0" w:space="0"/>
-          <w:right w:val="none" w:color="auto" w:sz="0" w:space="0"/>
-          <w:between w:val="none" w:color="auto" w:sz="0" w:space="0"/>
-        </w:pBdr>
-        <w:shd w:val="clear" w:fill="auto"/>
-        <w:spacing w:before="240" w:after="240" w:line="300" w:lineRule="auto"/>
-        <w:jc w:val="both"/>
+        <w:t>it could display the relationship that is taking place in the data set.</w:t>
+      </w:r>
+    </w:p>
+    <w:p>
+      <w:pPr>
         <w:rPr>
           <w:rFonts w:hint="default"/>
           <w:rtl w:val="0"/>
@@ -1584,8 +1359,8 @@
       <w:r>
         <w:drawing>
           <wp:inline distT="0" distB="0" distL="114300" distR="114300">
-            <wp:extent cx="3790950" cy="2695575"/>
-            <wp:effectExtent l="0" t="0" r="6350" b="9525"/>
+            <wp:extent cx="5728970" cy="4605655"/>
+            <wp:effectExtent l="0" t="0" r="11430" b="4445"/>
             <wp:docPr id="9" name="Picture 5"/>
             <wp:cNvGraphicFramePr>
               <a:graphicFrameLocks xmlns:a="http://schemas.openxmlformats.org/drawingml/2006/main" noChangeAspect="1"/>
@@ -1600,7 +1375,7 @@
                     </pic:cNvPicPr>
                   </pic:nvPicPr>
                   <pic:blipFill>
-                    <a:blip r:embed="rId14"/>
+                    <a:blip r:embed="rId15"/>
                     <a:stretch>
                       <a:fillRect/>
                     </a:stretch>
@@ -1608,7 +1383,7 @@
                   <pic:spPr>
                     <a:xfrm>
                       <a:off x="0" y="0"/>
-                      <a:ext cx="3790950" cy="2695575"/>
+                      <a:ext cx="5728970" cy="4605655"/>
                     </a:xfrm>
                     <a:prstGeom prst="rect">
                       <a:avLst/>
@@ -1627,29 +1402,19 @@
     </w:p>
     <w:p>
       <w:pPr>
-        <w:pBdr>
-          <w:top w:val="none" w:color="auto" w:sz="0" w:space="0"/>
-          <w:left w:val="none" w:color="auto" w:sz="0" w:space="0"/>
-          <w:bottom w:val="none" w:color="auto" w:sz="0" w:space="0"/>
-          <w:right w:val="none" w:color="auto" w:sz="0" w:space="0"/>
-          <w:between w:val="none" w:color="auto" w:sz="0" w:space="0"/>
-        </w:pBdr>
-        <w:shd w:val="clear" w:fill="auto"/>
-        <w:spacing w:before="240" w:after="240" w:line="300" w:lineRule="auto"/>
-        <w:jc w:val="both"/>
-        <w:rPr>
-          <w:rFonts w:hint="default"/>
-          <w:rtl w:val="0"/>
-          <w:lang w:val="en-US"/>
-        </w:rPr>
-      </w:pPr>
-      <w:r>
-        <w:rPr>
-          <w:rFonts w:hint="default"/>
-          <w:rtl w:val="0"/>
-          <w:lang w:val="en-US"/>
-        </w:rPr>
-        <w:t xml:space="preserve">Forth: Plotted a top ten records bar graph that will display the type of car make </w:t>
+        <w:rPr>
+          <w:rFonts w:hint="default"/>
+          <w:rtl w:val="0"/>
+          <w:lang w:val="en-US"/>
+        </w:rPr>
+      </w:pPr>
+      <w:r>
+        <w:rPr>
+          <w:rFonts w:hint="default"/>
+          <w:rtl w:val="0"/>
+          <w:lang w:val="en-US"/>
+        </w:rPr>
+        <w:t xml:space="preserve">Sixth: Plotted the dist-plot to display the number of small_area observation for a </w:t>
       </w:r>
       <w:r>
         <w:rPr>
@@ -1665,7 +1430,7 @@
           <w:rtl w:val="0"/>
           <w:lang w:val="en-US"/>
         </w:rPr>
-        <w:t xml:space="preserve">that are mostly in demand/used, the visualization then displayed the Toyota </w:t>
+        <w:t xml:space="preserve">categorical variable using bars,It displayed that the small areas between </w:t>
       </w:r>
       <w:r>
         <w:rPr>
@@ -1681,37 +1446,11 @@
           <w:rtl w:val="0"/>
           <w:lang w:val="en-US"/>
         </w:rPr>
-        <w:t xml:space="preserve">make as the most frequently used make of all and the Dodge make the least </w:t>
-      </w:r>
-      <w:r>
-        <w:rPr>
-          <w:rFonts w:hint="default"/>
-          <w:rtl w:val="0"/>
-          <w:lang w:val="en-US"/>
-        </w:rPr>
-        <w:tab/>
-      </w:r>
-      <w:r>
-        <w:rPr>
-          <w:rFonts w:hint="default"/>
-          <w:rtl w:val="0"/>
-          <w:lang w:val="en-US"/>
-        </w:rPr>
-        <w:t>used when it comes to the Top ten make.</w:t>
-      </w:r>
-    </w:p>
-    <w:p>
-      <w:pPr>
-        <w:pBdr>
-          <w:top w:val="none" w:color="auto" w:sz="0" w:space="0"/>
-          <w:left w:val="none" w:color="auto" w:sz="0" w:space="0"/>
-          <w:bottom w:val="none" w:color="auto" w:sz="0" w:space="0"/>
-          <w:right w:val="none" w:color="auto" w:sz="0" w:space="0"/>
-          <w:between w:val="none" w:color="auto" w:sz="0" w:space="0"/>
-        </w:pBdr>
-        <w:shd w:val="clear" w:fill="auto"/>
-        <w:spacing w:before="240" w:after="240" w:line="300" w:lineRule="auto"/>
-        <w:jc w:val="both"/>
+        <w:t>0,2 and 0,4 had the highest density.</w:t>
+      </w:r>
+    </w:p>
+    <w:p>
+      <w:pPr>
         <w:rPr>
           <w:rFonts w:hint="default"/>
           <w:rtl w:val="0"/>
@@ -1721,9 +1460,9 @@
       <w:r>
         <w:drawing>
           <wp:inline distT="0" distB="0" distL="114300" distR="114300">
-            <wp:extent cx="5725160" cy="2364740"/>
-            <wp:effectExtent l="0" t="0" r="2540" b="10160"/>
-            <wp:docPr id="10" name="Picture 6"/>
+            <wp:extent cx="4448175" cy="3019425"/>
+            <wp:effectExtent l="0" t="0" r="9525" b="3175"/>
+            <wp:docPr id="13" name="Picture 9"/>
             <wp:cNvGraphicFramePr>
               <a:graphicFrameLocks xmlns:a="http://schemas.openxmlformats.org/drawingml/2006/main" noChangeAspect="1"/>
             </wp:cNvGraphicFramePr>
@@ -1731,13 +1470,13 @@
               <a:graphicData uri="http://schemas.openxmlformats.org/drawingml/2006/picture">
                 <pic:pic xmlns:pic="http://schemas.openxmlformats.org/drawingml/2006/picture">
                   <pic:nvPicPr>
-                    <pic:cNvPr id="10" name="Picture 6"/>
+                    <pic:cNvPr id="13" name="Picture 9"/>
                     <pic:cNvPicPr>
                       <a:picLocks noChangeAspect="1"/>
                     </pic:cNvPicPr>
                   </pic:nvPicPr>
                   <pic:blipFill>
-                    <a:blip r:embed="rId15"/>
+                    <a:blip r:embed="rId16"/>
                     <a:stretch>
                       <a:fillRect/>
                     </a:stretch>
@@ -1745,7 +1484,7 @@
                   <pic:spPr>
                     <a:xfrm>
                       <a:off x="0" y="0"/>
-                      <a:ext cx="5725160" cy="2364740"/>
+                      <a:ext cx="4448175" cy="3019425"/>
                     </a:xfrm>
                     <a:prstGeom prst="rect">
                       <a:avLst/>
@@ -1764,75 +1503,32 @@
     </w:p>
     <w:p>
       <w:pPr>
-        <w:pBdr>
-          <w:top w:val="none" w:color="auto" w:sz="0" w:space="0"/>
-          <w:left w:val="none" w:color="auto" w:sz="0" w:space="0"/>
-          <w:bottom w:val="none" w:color="auto" w:sz="0" w:space="0"/>
-          <w:right w:val="none" w:color="auto" w:sz="0" w:space="0"/>
-          <w:between w:val="none" w:color="auto" w:sz="0" w:space="0"/>
-        </w:pBdr>
-        <w:shd w:val="clear" w:fill="auto"/>
-        <w:spacing w:before="240" w:after="240" w:line="300" w:lineRule="auto"/>
-        <w:jc w:val="both"/>
-        <w:rPr>
-          <w:rFonts w:hint="default"/>
-          <w:rtl w:val="0"/>
-          <w:lang w:val="en-US"/>
-        </w:rPr>
-      </w:pPr>
-      <w:r>
-        <w:rPr>
-          <w:rFonts w:hint="default"/>
-          <w:rtl w:val="0"/>
-          <w:lang w:val="en-US"/>
-        </w:rPr>
-        <w:t xml:space="preserve">Fifth: Plotted  an insurance risk rating histogram displaying the insurance risk </w:t>
-      </w:r>
-      <w:r>
-        <w:rPr>
-          <w:rFonts w:hint="default"/>
-          <w:rtl w:val="0"/>
-          <w:lang w:val="en-US"/>
-        </w:rPr>
-        <w:tab/>
-      </w:r>
-      <w:r>
-        <w:rPr>
-          <w:rFonts w:hint="default"/>
-          <w:rtl w:val="0"/>
-          <w:lang w:val="en-US"/>
-        </w:rPr>
-        <w:t xml:space="preserve">rating of vehicles, it has been determined by the visualization that most </w:t>
-      </w:r>
-      <w:r>
-        <w:rPr>
-          <w:rFonts w:hint="default"/>
-          <w:rtl w:val="0"/>
-          <w:lang w:val="en-US"/>
-        </w:rPr>
-        <w:tab/>
-      </w:r>
-      <w:r>
-        <w:rPr>
-          <w:rFonts w:hint="default"/>
-          <w:rtl w:val="0"/>
-          <w:lang w:val="en-US"/>
-        </w:rPr>
-        <w:t>vehicles are rated are at risk.</w:t>
-      </w:r>
-    </w:p>
-    <w:p>
-      <w:pPr>
-        <w:pBdr>
-          <w:top w:val="none" w:color="auto" w:sz="0" w:space="0"/>
-          <w:left w:val="none" w:color="auto" w:sz="0" w:space="0"/>
-          <w:bottom w:val="none" w:color="auto" w:sz="0" w:space="0"/>
-          <w:right w:val="none" w:color="auto" w:sz="0" w:space="0"/>
-          <w:between w:val="none" w:color="auto" w:sz="0" w:space="0"/>
-        </w:pBdr>
-        <w:shd w:val="clear" w:fill="auto"/>
-        <w:spacing w:before="240" w:after="240" w:line="300" w:lineRule="auto"/>
-        <w:jc w:val="both"/>
+        <w:rPr>
+          <w:rFonts w:hint="default"/>
+          <w:rtl w:val="0"/>
+          <w:lang w:val="en-US"/>
+        </w:rPr>
+      </w:pPr>
+    </w:p>
+    <w:p>
+      <w:pPr>
+        <w:rPr>
+          <w:rFonts w:hint="default"/>
+          <w:rtl w:val="0"/>
+          <w:lang w:val="en-US"/>
+        </w:rPr>
+      </w:pPr>
+      <w:r>
+        <w:rPr>
+          <w:rFonts w:hint="default"/>
+          <w:rtl w:val="0"/>
+          <w:lang w:val="en-US"/>
+        </w:rPr>
+        <w:t>Seventh: Plotted a density for the data set. On the first plot it shows that when analyzing the small location the highest density is 8 and the lowest density is 5. and there is a scatter plot that demonstrates the same thing but in a different plot. When visualizing the weight it shows that the highest density is 1 and the lowest is between 0.1 and 0.2,</w:t>
+      </w:r>
+    </w:p>
+    <w:p>
+      <w:pPr>
         <w:rPr>
           <w:rFonts w:hint="default"/>
           <w:rtl w:val="0"/>
@@ -1842,129 +1538,8 @@
       <w:r>
         <w:drawing>
           <wp:inline distT="0" distB="0" distL="114300" distR="114300">
-            <wp:extent cx="3857625" cy="2628900"/>
-            <wp:effectExtent l="0" t="0" r="3175" b="0"/>
-            <wp:docPr id="11" name="Picture 7"/>
-            <wp:cNvGraphicFramePr>
-              <a:graphicFrameLocks xmlns:a="http://schemas.openxmlformats.org/drawingml/2006/main" noChangeAspect="1"/>
-            </wp:cNvGraphicFramePr>
-            <a:graphic xmlns:a="http://schemas.openxmlformats.org/drawingml/2006/main">
-              <a:graphicData uri="http://schemas.openxmlformats.org/drawingml/2006/picture">
-                <pic:pic xmlns:pic="http://schemas.openxmlformats.org/drawingml/2006/picture">
-                  <pic:nvPicPr>
-                    <pic:cNvPr id="11" name="Picture 7"/>
-                    <pic:cNvPicPr>
-                      <a:picLocks noChangeAspect="1"/>
-                    </pic:cNvPicPr>
-                  </pic:nvPicPr>
-                  <pic:blipFill>
-                    <a:blip r:embed="rId16"/>
-                    <a:stretch>
-                      <a:fillRect/>
-                    </a:stretch>
-                  </pic:blipFill>
-                  <pic:spPr>
-                    <a:xfrm>
-                      <a:off x="0" y="0"/>
-                      <a:ext cx="3857625" cy="2628900"/>
-                    </a:xfrm>
-                    <a:prstGeom prst="rect">
-                      <a:avLst/>
-                    </a:prstGeom>
-                    <a:noFill/>
-                    <a:ln>
-                      <a:noFill/>
-                    </a:ln>
-                  </pic:spPr>
-                </pic:pic>
-              </a:graphicData>
-            </a:graphic>
-          </wp:inline>
-        </w:drawing>
-      </w:r>
-    </w:p>
-    <w:p>
-      <w:pPr>
-        <w:pBdr>
-          <w:top w:val="none" w:color="auto" w:sz="0" w:space="0"/>
-          <w:left w:val="none" w:color="auto" w:sz="0" w:space="0"/>
-          <w:bottom w:val="none" w:color="auto" w:sz="0" w:space="0"/>
-          <w:right w:val="none" w:color="auto" w:sz="0" w:space="0"/>
-          <w:between w:val="none" w:color="auto" w:sz="0" w:space="0"/>
-        </w:pBdr>
-        <w:shd w:val="clear" w:fill="auto"/>
-        <w:spacing w:before="240" w:after="240" w:line="300" w:lineRule="auto"/>
-        <w:jc w:val="both"/>
-        <w:rPr>
-          <w:rFonts w:hint="default"/>
-          <w:rtl w:val="0"/>
-          <w:lang w:val="en-US"/>
-        </w:rPr>
-      </w:pPr>
-      <w:r>
-        <w:rPr>
-          <w:rFonts w:hint="default"/>
-          <w:rtl w:val="0"/>
-          <w:lang w:val="en-US"/>
-        </w:rPr>
-        <w:t xml:space="preserve">Sixth: Plotted a histogram of Normalized losses on insurance on vehicles. The </w:t>
-      </w:r>
-      <w:r>
-        <w:rPr>
-          <w:rFonts w:hint="default"/>
-          <w:rtl w:val="0"/>
-          <w:lang w:val="en-US"/>
-        </w:rPr>
-        <w:tab/>
-      </w:r>
-      <w:r>
-        <w:rPr>
-          <w:rFonts w:hint="default"/>
-          <w:rtl w:val="0"/>
-          <w:lang w:val="en-US"/>
-        </w:rPr>
-        <w:t xml:space="preserve">visualization has displayed that there is a high relative average loss </w:t>
-      </w:r>
-      <w:r>
-        <w:rPr>
-          <w:rFonts w:hint="default"/>
-          <w:rtl w:val="0"/>
-          <w:lang w:val="en-US"/>
-        </w:rPr>
-        <w:tab/>
-      </w:r>
-      <w:r>
-        <w:rPr>
-          <w:rFonts w:hint="default"/>
-          <w:rtl w:val="0"/>
-          <w:lang w:val="en-US"/>
-        </w:rPr>
-        <w:t>payment per insured vehicle.</w:t>
-      </w:r>
-    </w:p>
-    <w:p>
-      <w:pPr>
-        <w:pBdr>
-          <w:top w:val="none" w:color="auto" w:sz="0" w:space="0"/>
-          <w:left w:val="none" w:color="auto" w:sz="0" w:space="0"/>
-          <w:bottom w:val="none" w:color="auto" w:sz="0" w:space="0"/>
-          <w:right w:val="none" w:color="auto" w:sz="0" w:space="0"/>
-          <w:between w:val="none" w:color="auto" w:sz="0" w:space="0"/>
-        </w:pBdr>
-        <w:shd w:val="clear" w:fill="auto"/>
-        <w:spacing w:before="240" w:after="240" w:line="300" w:lineRule="auto"/>
-        <w:jc w:val="both"/>
-        <w:rPr>
-          <w:rFonts w:hint="default"/>
-          <w:rtl w:val="0"/>
-          <w:lang w:val="en-US"/>
-        </w:rPr>
-      </w:pPr>
-      <w:r>
-        <w:drawing>
-          <wp:inline distT="0" distB="0" distL="114300" distR="114300">
-            <wp:extent cx="3981450" cy="2705100"/>
-            <wp:effectExtent l="0" t="0" r="6350" b="0"/>
+            <wp:extent cx="4057650" cy="3895725"/>
+            <wp:effectExtent l="0" t="0" r="6350" b="3175"/>
             <wp:docPr id="12" name="Picture 8"/>
             <wp:cNvGraphicFramePr>
               <a:graphicFrameLocks xmlns:a="http://schemas.openxmlformats.org/drawingml/2006/main" noChangeAspect="1"/>
@@ -1987,7 +1562,7 @@
                   <pic:spPr>
                     <a:xfrm>
                       <a:off x="0" y="0"/>
-                      <a:ext cx="3981450" cy="2705100"/>
+                      <a:ext cx="4057650" cy="3895725"/>
                     </a:xfrm>
                     <a:prstGeom prst="rect">
                       <a:avLst/>
@@ -2006,29 +1581,28 @@
     </w:p>
     <w:p>
       <w:pPr>
-        <w:pBdr>
-          <w:top w:val="none" w:color="auto" w:sz="0" w:space="0"/>
-          <w:left w:val="none" w:color="auto" w:sz="0" w:space="0"/>
-          <w:bottom w:val="none" w:color="auto" w:sz="0" w:space="0"/>
-          <w:right w:val="none" w:color="auto" w:sz="0" w:space="0"/>
-          <w:between w:val="none" w:color="auto" w:sz="0" w:space="0"/>
-        </w:pBdr>
-        <w:shd w:val="clear" w:fill="auto"/>
-        <w:spacing w:before="240" w:after="240" w:line="300" w:lineRule="auto"/>
-        <w:jc w:val="both"/>
-        <w:rPr>
-          <w:rFonts w:hint="default"/>
-          <w:rtl w:val="0"/>
-          <w:lang w:val="en-US"/>
-        </w:rPr>
-      </w:pPr>
-      <w:r>
-        <w:rPr>
-          <w:rFonts w:hint="default"/>
-          <w:rtl w:val="0"/>
-          <w:lang w:val="en-US"/>
-        </w:rPr>
-        <w:t xml:space="preserve">Seventh: Plotted a bar graph regarding the fuel vs no. Of vehicles graph to find </w:t>
+        <w:rPr>
+          <w:rFonts w:hint="default"/>
+          <w:rtl w:val="0"/>
+          <w:lang w:val="en-US"/>
+        </w:rPr>
+      </w:pPr>
+    </w:p>
+    <w:p>
+      <w:pPr>
+        <w:rPr>
+          <w:rFonts w:hint="default"/>
+          <w:rtl w:val="0"/>
+          <w:lang w:val="en-US"/>
+        </w:rPr>
+      </w:pPr>
+      <w:r>
+        <w:rPr>
+          <w:rFonts w:hint="default"/>
+          <w:rtl w:val="0"/>
+          <w:lang w:val="en-US"/>
+        </w:rPr>
+        <w:t xml:space="preserve">Eight: Plotted 3 dist-plot graphs to see the behaviour of the small area column in </w:t>
       </w:r>
       <w:r>
         <w:rPr>
@@ -2044,53 +1618,11 @@
           <w:rtl w:val="0"/>
           <w:lang w:val="en-US"/>
         </w:rPr>
-        <w:t xml:space="preserve">out the mostly used fuel type by vehicles between the diesel type and the </w:t>
-      </w:r>
-      <w:r>
-        <w:rPr>
-          <w:rFonts w:hint="default"/>
-          <w:rtl w:val="0"/>
-          <w:lang w:val="en-US"/>
-        </w:rPr>
-        <w:tab/>
-      </w:r>
-      <w:r>
-        <w:rPr>
-          <w:rFonts w:hint="default"/>
-          <w:rtl w:val="0"/>
-          <w:lang w:val="en-US"/>
-        </w:rPr>
-        <w:t xml:space="preserve">gas type. It was then determined by the graph that the gas type is mostly </w:t>
-      </w:r>
-      <w:r>
-        <w:rPr>
-          <w:rFonts w:hint="default"/>
-          <w:rtl w:val="0"/>
-          <w:lang w:val="en-US"/>
-        </w:rPr>
-        <w:tab/>
-      </w:r>
-      <w:r>
-        <w:rPr>
-          <w:rFonts w:hint="default"/>
-          <w:rtl w:val="0"/>
-          <w:lang w:val="en-US"/>
-        </w:rPr>
-        <w:t>used than diesel.</w:t>
-      </w:r>
-    </w:p>
-    <w:p>
-      <w:pPr>
-        <w:pBdr>
-          <w:top w:val="none" w:color="auto" w:sz="0" w:space="0"/>
-          <w:left w:val="none" w:color="auto" w:sz="0" w:space="0"/>
-          <w:bottom w:val="none" w:color="auto" w:sz="0" w:space="0"/>
-          <w:right w:val="none" w:color="auto" w:sz="0" w:space="0"/>
-          <w:between w:val="none" w:color="auto" w:sz="0" w:space="0"/>
-        </w:pBdr>
-        <w:shd w:val="clear" w:fill="auto"/>
-        <w:spacing w:before="240" w:after="240" w:line="300" w:lineRule="auto"/>
-        <w:jc w:val="both"/>
+        <w:t>different graphs namely the Normal and the Log Normal graph.</w:t>
+      </w:r>
+    </w:p>
+    <w:p>
+      <w:pPr>
         <w:rPr>
           <w:rFonts w:hint="default"/>
           <w:rtl w:val="0"/>
@@ -2100,9 +1632,9 @@
       <w:r>
         <w:drawing>
           <wp:inline distT="0" distB="0" distL="114300" distR="114300">
-            <wp:extent cx="3819525" cy="2771775"/>
-            <wp:effectExtent l="0" t="0" r="3175" b="9525"/>
-            <wp:docPr id="13" name="Picture 9"/>
+            <wp:extent cx="3381375" cy="6200775"/>
+            <wp:effectExtent l="0" t="0" r="9525" b="9525"/>
+            <wp:docPr id="10" name="Picture 6"/>
             <wp:cNvGraphicFramePr>
               <a:graphicFrameLocks xmlns:a="http://schemas.openxmlformats.org/drawingml/2006/main" noChangeAspect="1"/>
             </wp:cNvGraphicFramePr>
@@ -2110,7 +1642,7 @@
               <a:graphicData uri="http://schemas.openxmlformats.org/drawingml/2006/picture">
                 <pic:pic xmlns:pic="http://schemas.openxmlformats.org/drawingml/2006/picture">
                   <pic:nvPicPr>
-                    <pic:cNvPr id="13" name="Picture 9"/>
+                    <pic:cNvPr id="10" name="Picture 6"/>
                     <pic:cNvPicPr>
                       <a:picLocks noChangeAspect="1"/>
                     </pic:cNvPicPr>
@@ -2124,7 +1656,7 @@
                   <pic:spPr>
                     <a:xfrm>
                       <a:off x="0" y="0"/>
-                      <a:ext cx="3819525" cy="2771775"/>
+                      <a:ext cx="3381375" cy="6200775"/>
                     </a:xfrm>
                     <a:prstGeom prst="rect">
                       <a:avLst/>
@@ -2143,107 +1675,34 @@
     </w:p>
     <w:p>
       <w:pPr>
-        <w:pBdr>
-          <w:top w:val="none" w:color="auto" w:sz="0" w:space="0"/>
-          <w:left w:val="none" w:color="auto" w:sz="0" w:space="0"/>
-          <w:bottom w:val="none" w:color="auto" w:sz="0" w:space="0"/>
-          <w:right w:val="none" w:color="auto" w:sz="0" w:space="0"/>
-          <w:between w:val="none" w:color="auto" w:sz="0" w:space="0"/>
-        </w:pBdr>
-        <w:shd w:val="clear" w:fill="auto"/>
-        <w:spacing w:before="240" w:after="240" w:line="300" w:lineRule="auto"/>
-        <w:jc w:val="both"/>
-        <w:rPr>
-          <w:rFonts w:hint="default"/>
-          <w:rtl w:val="0"/>
-          <w:lang w:val="en-US"/>
-        </w:rPr>
-      </w:pPr>
-      <w:r>
-        <w:rPr>
-          <w:rFonts w:hint="default"/>
-          <w:rtl w:val="0"/>
-          <w:lang w:val="en-US"/>
-        </w:rPr>
-        <w:t xml:space="preserve">Eighth: Plotted a Pie Chart to view the type of aspiration used in a much visible </w:t>
-      </w:r>
-      <w:r>
-        <w:rPr>
-          <w:rFonts w:hint="default"/>
-          <w:rtl w:val="0"/>
-          <w:lang w:val="en-US"/>
-        </w:rPr>
-        <w:tab/>
-      </w:r>
-      <w:r>
-        <w:rPr>
-          <w:rFonts w:hint="default"/>
-          <w:rtl w:val="0"/>
-          <w:lang w:val="en-US"/>
-        </w:rPr>
-        <w:t xml:space="preserve">suitable graph for the information as there are also percentages to make it </w:t>
-      </w:r>
-      <w:r>
-        <w:rPr>
-          <w:rFonts w:hint="default"/>
-          <w:rtl w:val="0"/>
-          <w:lang w:val="en-US"/>
-        </w:rPr>
-        <w:tab/>
-      </w:r>
-      <w:r>
-        <w:rPr>
-          <w:rFonts w:hint="default"/>
-          <w:rtl w:val="0"/>
-          <w:lang w:val="en-US"/>
-        </w:rPr>
-        <w:t xml:space="preserve">more clear and readable. It has been determined that the turbo is used by </w:t>
-      </w:r>
-      <w:r>
-        <w:rPr>
-          <w:rFonts w:hint="default"/>
-          <w:rtl w:val="0"/>
-          <w:lang w:val="en-US"/>
-        </w:rPr>
-        <w:tab/>
-      </w:r>
-      <w:r>
-        <w:rPr>
-          <w:rFonts w:hint="default"/>
-          <w:rtl w:val="0"/>
-          <w:lang w:val="en-US"/>
-        </w:rPr>
-        <w:t xml:space="preserve">18,05% of vehicles and std is used by 81,95% of the cars which happens to </w:t>
-      </w:r>
-      <w:r>
-        <w:rPr>
-          <w:rFonts w:hint="default"/>
-          <w:rtl w:val="0"/>
-          <w:lang w:val="en-US"/>
-        </w:rPr>
-        <w:tab/>
-      </w:r>
-      <w:r>
-        <w:rPr>
-          <w:rFonts w:hint="default"/>
-          <w:rtl w:val="0"/>
-          <w:lang w:val="en-US"/>
-        </w:rPr>
-        <w:t xml:space="preserve">be the highest. </w:t>
-      </w:r>
-    </w:p>
-    <w:p>
-      <w:pPr>
-        <w:pBdr>
-          <w:top w:val="none" w:color="auto" w:sz="0" w:space="0"/>
-          <w:left w:val="none" w:color="auto" w:sz="0" w:space="0"/>
-          <w:bottom w:val="none" w:color="auto" w:sz="0" w:space="0"/>
-          <w:right w:val="none" w:color="auto" w:sz="0" w:space="0"/>
-          <w:between w:val="none" w:color="auto" w:sz="0" w:space="0"/>
-        </w:pBdr>
-        <w:shd w:val="clear" w:fill="auto"/>
-        <w:spacing w:before="240" w:after="240" w:line="300" w:lineRule="auto"/>
-        <w:jc w:val="both"/>
+        <w:rPr>
+          <w:rFonts w:hint="default"/>
+          <w:rtl w:val="0"/>
+          <w:lang w:val="en-US"/>
+        </w:rPr>
+      </w:pPr>
+    </w:p>
+    <w:p>
+      <w:pPr>
+        <w:rPr>
+          <w:rFonts w:hint="default"/>
+          <w:rtl w:val="0"/>
+          <w:lang w:val="en-US"/>
+        </w:rPr>
+      </w:pPr>
+      <w:r>
+        <w:rPr>
+          <w:rFonts w:hint="default"/>
+          <w:rtl w:val="0"/>
+          <w:lang w:val="en-US"/>
+        </w:rPr>
+        <w:t>Nine: Plotted a bar graph that displays the Distribution of weight in small areas. It shows that the average weight for each area reaches 2.0.</w:t>
+      </w:r>
+      <w:bookmarkStart w:id="2" w:name="_GoBack"/>
+      <w:bookmarkEnd w:id="2"/>
+    </w:p>
+    <w:p>
+      <w:pPr>
         <w:rPr>
           <w:rFonts w:hint="default"/>
           <w:rtl w:val="0"/>
@@ -2253,9 +1712,9 @@
       <w:r>
         <w:drawing>
           <wp:inline distT="0" distB="0" distL="114300" distR="114300">
-            <wp:extent cx="3743325" cy="3524250"/>
-            <wp:effectExtent l="0" t="0" r="3175" b="6350"/>
-            <wp:docPr id="14" name="Picture 10"/>
+            <wp:extent cx="5729605" cy="3006090"/>
+            <wp:effectExtent l="0" t="0" r="10795" b="3810"/>
+            <wp:docPr id="11" name="Picture 7"/>
             <wp:cNvGraphicFramePr>
               <a:graphicFrameLocks xmlns:a="http://schemas.openxmlformats.org/drawingml/2006/main" noChangeAspect="1"/>
             </wp:cNvGraphicFramePr>
@@ -2263,7 +1722,7 @@
               <a:graphicData uri="http://schemas.openxmlformats.org/drawingml/2006/picture">
                 <pic:pic xmlns:pic="http://schemas.openxmlformats.org/drawingml/2006/picture">
                   <pic:nvPicPr>
-                    <pic:cNvPr id="14" name="Picture 10"/>
+                    <pic:cNvPr id="11" name="Picture 7"/>
                     <pic:cNvPicPr>
                       <a:picLocks noChangeAspect="1"/>
                     </pic:cNvPicPr>
@@ -2277,7 +1736,7 @@
                   <pic:spPr>
                     <a:xfrm>
                       <a:off x="0" y="0"/>
-                      <a:ext cx="3743325" cy="3524250"/>
+                      <a:ext cx="5729605" cy="3006090"/>
                     </a:xfrm>
                     <a:prstGeom prst="rect">
                       <a:avLst/>
@@ -2296,137 +1755,6 @@
     </w:p>
     <w:p>
       <w:pPr>
-        <w:pBdr>
-          <w:top w:val="none" w:color="auto" w:sz="0" w:space="0"/>
-          <w:left w:val="none" w:color="auto" w:sz="0" w:space="0"/>
-          <w:bottom w:val="none" w:color="auto" w:sz="0" w:space="0"/>
-          <w:right w:val="none" w:color="auto" w:sz="0" w:space="0"/>
-          <w:between w:val="none" w:color="auto" w:sz="0" w:space="0"/>
-        </w:pBdr>
-        <w:shd w:val="clear" w:fill="auto"/>
-        <w:spacing w:before="240" w:after="240" w:line="300" w:lineRule="auto"/>
-        <w:jc w:val="both"/>
-        <w:rPr>
-          <w:rFonts w:hint="default"/>
-          <w:rtl w:val="0"/>
-          <w:lang w:val="en-US"/>
-        </w:rPr>
-      </w:pPr>
-      <w:r>
-        <w:rPr>
-          <w:rFonts w:hint="default"/>
-          <w:rtl w:val="0"/>
-          <w:lang w:val="en-US"/>
-        </w:rPr>
-        <w:t xml:space="preserve">Nine: Plotted a bar Curb weight histogram to determine how much do most cars weigh </w:t>
-      </w:r>
-      <w:r>
-        <w:rPr>
-          <w:rFonts w:hint="default"/>
-          <w:rtl w:val="0"/>
-          <w:lang w:val="en-US"/>
-        </w:rPr>
-        <w:tab/>
-      </w:r>
-      <w:r>
-        <w:rPr>
-          <w:rFonts w:hint="default"/>
-          <w:rtl w:val="0"/>
-          <w:lang w:val="en-US"/>
-        </w:rPr>
-        <w:t xml:space="preserve">and it has been determined that most cars are between 2000 and 2500 of curb </w:t>
-      </w:r>
-      <w:r>
-        <w:rPr>
-          <w:rFonts w:hint="default"/>
-          <w:rtl w:val="0"/>
-          <w:lang w:val="en-US"/>
-        </w:rPr>
-        <w:tab/>
-      </w:r>
-      <w:r>
-        <w:rPr>
-          <w:rFonts w:hint="default"/>
-          <w:rtl w:val="0"/>
-          <w:lang w:val="en-US"/>
-        </w:rPr>
-        <w:t>weight.</w:t>
-      </w:r>
-    </w:p>
-    <w:p>
-      <w:pPr>
-        <w:pBdr>
-          <w:top w:val="none" w:color="auto" w:sz="0" w:space="0"/>
-          <w:left w:val="none" w:color="auto" w:sz="0" w:space="0"/>
-          <w:bottom w:val="none" w:color="auto" w:sz="0" w:space="0"/>
-          <w:right w:val="none" w:color="auto" w:sz="0" w:space="0"/>
-          <w:between w:val="none" w:color="auto" w:sz="0" w:space="0"/>
-        </w:pBdr>
-        <w:shd w:val="clear" w:fill="auto"/>
-        <w:spacing w:before="240" w:after="240" w:line="300" w:lineRule="auto"/>
-        <w:jc w:val="both"/>
-        <w:rPr>
-          <w:rFonts w:hint="default"/>
-          <w:rtl w:val="0"/>
-          <w:lang w:val="en-US"/>
-        </w:rPr>
-      </w:pPr>
-      <w:r>
-        <w:drawing>
-          <wp:inline distT="0" distB="0" distL="114300" distR="114300">
-            <wp:extent cx="3895725" cy="2600325"/>
-            <wp:effectExtent l="0" t="0" r="3175" b="3175"/>
-            <wp:docPr id="15" name="Picture 11"/>
-            <wp:cNvGraphicFramePr>
-              <a:graphicFrameLocks xmlns:a="http://schemas.openxmlformats.org/drawingml/2006/main" noChangeAspect="1"/>
-            </wp:cNvGraphicFramePr>
-            <a:graphic xmlns:a="http://schemas.openxmlformats.org/drawingml/2006/main">
-              <a:graphicData uri="http://schemas.openxmlformats.org/drawingml/2006/picture">
-                <pic:pic xmlns:pic="http://schemas.openxmlformats.org/drawingml/2006/picture">
-                  <pic:nvPicPr>
-                    <pic:cNvPr id="15" name="Picture 11"/>
-                    <pic:cNvPicPr>
-                      <a:picLocks noChangeAspect="1"/>
-                    </pic:cNvPicPr>
-                  </pic:nvPicPr>
-                  <pic:blipFill>
-                    <a:blip r:embed="rId20"/>
-                    <a:stretch>
-                      <a:fillRect/>
-                    </a:stretch>
-                  </pic:blipFill>
-                  <pic:spPr>
-                    <a:xfrm>
-                      <a:off x="0" y="0"/>
-                      <a:ext cx="3895725" cy="2600325"/>
-                    </a:xfrm>
-                    <a:prstGeom prst="rect">
-                      <a:avLst/>
-                    </a:prstGeom>
-                    <a:noFill/>
-                    <a:ln>
-                      <a:noFill/>
-                    </a:ln>
-                  </pic:spPr>
-                </pic:pic>
-              </a:graphicData>
-            </a:graphic>
-          </wp:inline>
-        </w:drawing>
-      </w:r>
-    </w:p>
-    <w:p>
-      <w:pPr>
-        <w:pBdr>
-          <w:top w:val="none" w:color="auto" w:sz="0" w:space="0"/>
-          <w:left w:val="none" w:color="auto" w:sz="0" w:space="0"/>
-          <w:bottom w:val="none" w:color="auto" w:sz="0" w:space="0"/>
-          <w:right w:val="none" w:color="auto" w:sz="0" w:space="0"/>
-          <w:between w:val="none" w:color="auto" w:sz="0" w:space="0"/>
-        </w:pBdr>
-        <w:shd w:val="clear" w:fill="auto"/>
-        <w:spacing w:before="240" w:after="240" w:line="300" w:lineRule="auto"/>
-        <w:jc w:val="both"/>
         <w:rPr>
           <w:rFonts w:ascii="Cabin" w:hAnsi="Cabin" w:eastAsia="Cabin" w:cs="Cabin"/>
           <w:sz w:val="24"/>
@@ -2435,60 +1763,9 @@
       </w:pPr>
       <w:r>
         <w:rPr>
-          <w:rFonts w:hint="default"/>
-          <w:rtl w:val="0"/>
-          <w:lang w:val="en-US"/>
-        </w:rPr>
-        <w:t>Tenth: Plotted a Number of Door bar graph to determine which number of doors is mostly used by cars, and it has been determined by the graph that four doors is the most frequently used than Two doors.</w:t>
-      </w:r>
-      <w:r>
-        <w:rPr>
           <w:rtl w:val="0"/>
         </w:rPr>
         <w:br w:type="textWrapping"/>
-      </w:r>
-      <w:r>
-        <w:drawing>
-          <wp:inline distT="0" distB="0" distL="114300" distR="114300">
-            <wp:extent cx="3943350" cy="2828925"/>
-            <wp:effectExtent l="0" t="0" r="6350" b="3175"/>
-            <wp:docPr id="16" name="Picture 12"/>
-            <wp:cNvGraphicFramePr>
-              <a:graphicFrameLocks xmlns:a="http://schemas.openxmlformats.org/drawingml/2006/main" noChangeAspect="1"/>
-            </wp:cNvGraphicFramePr>
-            <a:graphic xmlns:a="http://schemas.openxmlformats.org/drawingml/2006/main">
-              <a:graphicData uri="http://schemas.openxmlformats.org/drawingml/2006/picture">
-                <pic:pic xmlns:pic="http://schemas.openxmlformats.org/drawingml/2006/picture">
-                  <pic:nvPicPr>
-                    <pic:cNvPr id="16" name="Picture 12"/>
-                    <pic:cNvPicPr>
-                      <a:picLocks noChangeAspect="1"/>
-                    </pic:cNvPicPr>
-                  </pic:nvPicPr>
-                  <pic:blipFill>
-                    <a:blip r:embed="rId21"/>
-                    <a:stretch>
-                      <a:fillRect/>
-                    </a:stretch>
-                  </pic:blipFill>
-                  <pic:spPr>
-                    <a:xfrm>
-                      <a:off x="0" y="0"/>
-                      <a:ext cx="3943350" cy="2828925"/>
-                    </a:xfrm>
-                    <a:prstGeom prst="rect">
-                      <a:avLst/>
-                    </a:prstGeom>
-                    <a:noFill/>
-                    <a:ln>
-                      <a:noFill/>
-                    </a:ln>
-                  </pic:spPr>
-                </pic:pic>
-              </a:graphicData>
-            </a:graphic>
-          </wp:inline>
-        </w:drawing>
       </w:r>
     </w:p>
     <w:p>
@@ -2634,17 +1911,17 @@
           <wp:inline distT="114300" distB="114300" distL="114300" distR="114300">
             <wp:extent cx="5734050" cy="177800"/>
             <wp:effectExtent l="0" t="0" r="0" b="0"/>
-            <wp:docPr id="4" name="image2.jpg"/>
+            <wp:docPr id="4" name="image1.jpg"/>
             <wp:cNvGraphicFramePr/>
             <a:graphic xmlns:a="http://schemas.openxmlformats.org/drawingml/2006/main">
               <a:graphicData uri="http://schemas.openxmlformats.org/drawingml/2006/picture">
                 <pic:pic xmlns:pic="http://schemas.openxmlformats.org/drawingml/2006/picture">
                   <pic:nvPicPr>
-                    <pic:cNvPr id="4" name="image2.jpg"/>
+                    <pic:cNvPr id="4" name="image1.jpg"/>
                     <pic:cNvPicPr preferRelativeResize="0"/>
                   </pic:nvPicPr>
                   <pic:blipFill>
-                    <a:blip r:embed="rId22"/>
+                    <a:blip r:embed="rId20"/>
                     <a:srcRect/>
                     <a:stretch>
                       <a:fillRect/>
@@ -2731,13 +2008,13 @@
           <wp:extent cx="7644130" cy="327660"/>
           <wp:effectExtent l="0" t="0" r="0" b="0"/>
           <wp:wrapTopAndBottom/>
-          <wp:docPr id="2" name="image4.png" descr="Footer.jpg"/>
+          <wp:docPr id="2" name="image3.png" descr="Footer.jpg"/>
           <wp:cNvGraphicFramePr/>
           <a:graphic xmlns:a="http://schemas.openxmlformats.org/drawingml/2006/main">
             <a:graphicData uri="http://schemas.openxmlformats.org/drawingml/2006/picture">
               <pic:pic xmlns:pic="http://schemas.openxmlformats.org/drawingml/2006/picture">
                 <pic:nvPicPr>
-                  <pic:cNvPr id="2" name="image4.png" descr="Footer.jpg"/>
+                  <pic:cNvPr id="2" name="image3.png" descr="Footer.jpg"/>
                   <pic:cNvPicPr preferRelativeResize="0"/>
                 </pic:nvPicPr>
                 <pic:blipFill>
@@ -2821,32 +2098,12 @@
 </w:hdr>
 </file>
 
-<file path=word/numbering.xml><?xml version="1.0" encoding="utf-8"?>
-<w:numbering xmlns:wpc="http://schemas.microsoft.com/office/word/2010/wordprocessingCanvas" xmlns:mc="http://schemas.openxmlformats.org/markup-compatibility/2006" xmlns:o="urn:schemas-microsoft-com:office:office" xmlns:r="http://schemas.openxmlformats.org/officeDocument/2006/relationships" xmlns:m="http://schemas.openxmlformats.org/officeDocument/2006/math" xmlns:v="urn:schemas-microsoft-com:vml" xmlns:wp14="http://schemas.microsoft.com/office/word/2010/wordprocessingDrawing" xmlns:wp="http://schemas.openxmlformats.org/drawingml/2006/wordprocessingDrawing" xmlns:w10="urn:schemas-microsoft-com:office:word" xmlns:w="http://schemas.openxmlformats.org/wordprocessingml/2006/main" xmlns:w14="http://schemas.microsoft.com/office/word/2010/wordml" xmlns:wpg="http://schemas.microsoft.com/office/word/2010/wordprocessingGroup" xmlns:wpi="http://schemas.microsoft.com/office/word/2010/wordprocessingInk" xmlns:wne="http://schemas.microsoft.com/office/word/2006/wordml" xmlns:wps="http://schemas.microsoft.com/office/word/2010/wordprocessingShape" xmlns:wpsCustomData="http://www.wps.cn/officeDocument/2013/wpsCustomData" mc:Ignorable="w14 wp14">
-  <w:abstractNum w:abstractNumId="0">
-    <w:nsid w:val="AC7F87EE"/>
-    <w:multiLevelType w:val="singleLevel"/>
-    <w:tmpl w:val="AC7F87EE"/>
-    <w:lvl w:ilvl="0" w:tentative="0">
-      <w:start w:val="1"/>
-      <w:numFmt w:val="lowerLetter"/>
-      <w:suff w:val="space"/>
-      <w:lvlText w:val="(%1)"/>
-      <w:lvlJc w:val="left"/>
-    </w:lvl>
-  </w:abstractNum>
-  <w:num w:numId="1">
-    <w:abstractNumId w:val="0"/>
-  </w:num>
-</w:numbering>
-</file>
-
 <file path=word/styles.xml><?xml version="1.0" encoding="utf-8"?>
 <w:styles xmlns:mc="http://schemas.openxmlformats.org/markup-compatibility/2006" xmlns:o="urn:schemas-microsoft-com:office:office" xmlns:r="http://schemas.openxmlformats.org/officeDocument/2006/relationships" xmlns:m="http://schemas.openxmlformats.org/officeDocument/2006/math" xmlns:v="urn:schemas-microsoft-com:vml" xmlns:w="http://schemas.openxmlformats.org/wordprocessingml/2006/main" xmlns:w14="http://schemas.microsoft.com/office/word/2010/wordml" xmlns:w10="urn:schemas-microsoft-com:office:word" xmlns:sl="http://schemas.openxmlformats.org/schemaLibrary/2006/main" xmlns:wpsCustomData="http://www.wps.cn/officeDocument/2013/wpsCustomData" mc:Ignorable="w14">
   <w:docDefaults>
     <w:rPrDefault>
       <w:rPr>
-        <w:rFonts w:ascii="Times New Roman" w:hAnsi="Times New Roman" w:eastAsia="SimSun" w:cs="Times New Roman"/>
+        <w:rFonts w:ascii="Montserrat Light" w:hAnsi="Montserrat Light" w:eastAsia="Montserrat Light" w:cs="Montserrat Light"/>
       </w:rPr>
     </w:rPrDefault>
     <w:pPrDefault/>
@@ -2854,11 +2111,11 @@
   <w:latentStyles w:count="260" w:defQFormat="0" w:defUnhideWhenUsed="1" w:defSemiHidden="1" w:defUIPriority="99" w:defLockedState="0">
     <w:lsdException w:qFormat="1" w:unhideWhenUsed="0" w:uiPriority="0" w:semiHidden="0" w:name="Normal"/>
     <w:lsdException w:qFormat="1" w:unhideWhenUsed="0" w:uiPriority="0" w:semiHidden="0" w:name="heading 1"/>
-    <w:lsdException w:unhideWhenUsed="0" w:uiPriority="0" w:semiHidden="0" w:name="heading 2"/>
-    <w:lsdException w:unhideWhenUsed="0" w:uiPriority="0" w:semiHidden="0" w:name="heading 3"/>
+    <w:lsdException w:qFormat="1" w:unhideWhenUsed="0" w:uiPriority="0" w:semiHidden="0" w:name="heading 2"/>
+    <w:lsdException w:qFormat="1" w:unhideWhenUsed="0" w:uiPriority="0" w:semiHidden="0" w:name="heading 3"/>
     <w:lsdException w:qFormat="1" w:unhideWhenUsed="0" w:uiPriority="0" w:semiHidden="0" w:name="heading 4"/>
     <w:lsdException w:qFormat="1" w:unhideWhenUsed="0" w:uiPriority="0" w:semiHidden="0" w:name="heading 5"/>
-    <w:lsdException w:unhideWhenUsed="0" w:uiPriority="0" w:semiHidden="0" w:name="heading 6"/>
+    <w:lsdException w:qFormat="1" w:unhideWhenUsed="0" w:uiPriority="0" w:semiHidden="0" w:name="heading 6"/>
     <w:lsdException w:qFormat="1" w:uiPriority="0" w:name="heading 7"/>
     <w:lsdException w:qFormat="1" w:uiPriority="0" w:name="heading 8"/>
     <w:lsdException w:qFormat="1" w:uiPriority="0" w:name="heading 9"/>
@@ -2917,7 +2174,7 @@
     <w:lsdException w:qFormat="1" w:unhideWhenUsed="0" w:uiPriority="0" w:semiHidden="0" w:name="Title"/>
     <w:lsdException w:unhideWhenUsed="0" w:uiPriority="0" w:semiHidden="0" w:name="Closing"/>
     <w:lsdException w:unhideWhenUsed="0" w:uiPriority="0" w:semiHidden="0" w:name="Signature"/>
-    <w:lsdException w:unhideWhenUsed="0" w:uiPriority="0" w:name="Default Paragraph Font"/>
+    <w:lsdException w:qFormat="1" w:unhideWhenUsed="0" w:uiPriority="0" w:name="Default Paragraph Font"/>
     <w:lsdException w:unhideWhenUsed="0" w:uiPriority="0" w:semiHidden="0" w:name="Body Text"/>
     <w:lsdException w:unhideWhenUsed="0" w:uiPriority="0" w:semiHidden="0" w:name="Body Text Indent"/>
     <w:lsdException w:unhideWhenUsed="0" w:uiPriority="0" w:semiHidden="0" w:name="List Continue"/>
@@ -2955,7 +2212,7 @@
     <w:lsdException w:unhideWhenUsed="0" w:uiPriority="0" w:semiHidden="0" w:name="HTML Sample"/>
     <w:lsdException w:unhideWhenUsed="0" w:uiPriority="0" w:semiHidden="0" w:name="HTML Typewriter"/>
     <w:lsdException w:unhideWhenUsed="0" w:uiPriority="0" w:semiHidden="0" w:name="HTML Variable"/>
-    <w:lsdException w:unhideWhenUsed="0" w:uiPriority="0" w:name="Normal Table"/>
+    <w:lsdException w:qFormat="1" w:unhideWhenUsed="0" w:uiPriority="0" w:name="Normal Table"/>
     <w:lsdException w:unhideWhenUsed="0" w:uiPriority="0" w:semiHidden="0" w:name="annotation subject"/>
     <w:lsdException w:unhideWhenUsed="0" w:uiPriority="0" w:semiHidden="0" w:name="Table Simple 1"/>
     <w:lsdException w:unhideWhenUsed="0" w:uiPriority="0" w:semiHidden="0" w:name="Table Simple 2"/>
@@ -3136,6 +2393,7 @@
     <w:name w:val="heading 2"/>
     <w:basedOn w:val="1"/>
     <w:next w:val="1"/>
+    <w:qFormat/>
     <w:uiPriority w:val="0"/>
     <w:pPr>
       <w:keepNext/>
@@ -3151,6 +2409,7 @@
     <w:name w:val="heading 3"/>
     <w:basedOn w:val="1"/>
     <w:next w:val="1"/>
+    <w:qFormat/>
     <w:uiPriority w:val="0"/>
     <w:pPr>
       <w:keepNext/>
@@ -3201,6 +2460,7 @@
     <w:name w:val="heading 6"/>
     <w:basedOn w:val="1"/>
     <w:next w:val="1"/>
+    <w:qFormat/>
     <w:uiPriority w:val="0"/>
     <w:pPr>
       <w:keepNext/>
@@ -3217,11 +2477,13 @@
   <w:style w:type="character" w:default="1" w:styleId="8">
     <w:name w:val="Default Paragraph Font"/>
     <w:semiHidden/>
+    <w:qFormat/>
     <w:uiPriority w:val="0"/>
   </w:style>
   <w:style w:type="table" w:default="1" w:styleId="9">
     <w:name w:val="Normal Table"/>
     <w:semiHidden/>
+    <w:qFormat/>
     <w:uiPriority w:val="0"/>
     <w:tblPr>
       <w:tblCellMar>
@@ -3233,48 +2495,6 @@
     </w:tblPr>
   </w:style>
   <w:style w:type="paragraph" w:styleId="10">
-    <w:name w:val="HTML Preformatted"/>
-    <w:uiPriority w:val="0"/>
-    <w:pPr>
-      <w:tabs>
-        <w:tab w:val="left" w:pos="916"/>
-        <w:tab w:val="left" w:pos="1832"/>
-        <w:tab w:val="left" w:pos="2748"/>
-        <w:tab w:val="left" w:pos="3664"/>
-        <w:tab w:val="left" w:pos="4580"/>
-        <w:tab w:val="left" w:pos="5496"/>
-        <w:tab w:val="left" w:pos="6412"/>
-        <w:tab w:val="left" w:pos="7328"/>
-        <w:tab w:val="left" w:pos="8244"/>
-        <w:tab w:val="left" w:pos="9160"/>
-        <w:tab w:val="left" w:pos="10076"/>
-        <w:tab w:val="left" w:pos="10992"/>
-        <w:tab w:val="left" w:pos="11908"/>
-        <w:tab w:val="left" w:pos="12824"/>
-        <w:tab w:val="left" w:pos="13740"/>
-        <w:tab w:val="left" w:pos="14656"/>
-      </w:tabs>
-      <w:jc w:val="left"/>
-    </w:pPr>
-    <w:rPr>
-      <w:rFonts w:hint="eastAsia" w:ascii="SimSun" w:hAnsi="SimSun" w:eastAsia="SimSun" w:cs="SimSun"/>
-      <w:kern w:val="0"/>
-      <w:sz w:val="24"/>
-      <w:szCs w:val="24"/>
-      <w:lang w:val="en-US" w:eastAsia="zh-CN" w:bidi="ar"/>
-    </w:rPr>
-  </w:style>
-  <w:style w:type="character" w:styleId="11">
-    <w:name w:val="Strong"/>
-    <w:basedOn w:val="8"/>
-    <w:qFormat/>
-    <w:uiPriority w:val="0"/>
-    <w:rPr>
-      <w:b/>
-      <w:bCs/>
-    </w:rPr>
-  </w:style>
-  <w:style w:type="paragraph" w:styleId="12">
     <w:name w:val="Subtitle"/>
     <w:basedOn w:val="1"/>
     <w:next w:val="1"/>
@@ -3292,7 +2512,7 @@
       <w:szCs w:val="30"/>
     </w:rPr>
   </w:style>
-  <w:style w:type="paragraph" w:styleId="13">
+  <w:style w:type="paragraph" w:styleId="11">
     <w:name w:val="Title"/>
     <w:basedOn w:val="1"/>
     <w:next w:val="1"/>
@@ -3312,7 +2532,7 @@
       <w:szCs w:val="24"/>
     </w:rPr>
   </w:style>
-  <w:style w:type="table" w:customStyle="1" w:styleId="14">
+  <w:style w:type="table" w:customStyle="1" w:styleId="12">
     <w:name w:val="Table Normal1"/>
     <w:qFormat/>
     <w:uiPriority w:val="0"/>

</xml_diff>